<commit_message>
Anforderungsanalyse an RIS allgemein
</commit_message>
<xml_diff>
--- a/Dokumentation/Anforderungsanalyse an Team2.docx
+++ b/Dokumentation/Anforderungsanalyse an Team2.docx
@@ -228,14 +228,23 @@
     </w:p>
     <w:p>
       <w:pPr>
-        <w:pStyle w:val="TBberschrift1"/>
-      </w:pPr>
-      <w:bookmarkStart w:id="0" w:name="_Toc435173402"/>
-      <w:r>
+        <w:pStyle w:val="TBStandardtext"/>
+        <w:rPr>
+          <w:b/>
+          <w:sz w:val="36"/>
+          <w:szCs w:val="36"/>
+        </w:rPr>
+      </w:pPr>
+      <w:bookmarkStart w:id="0" w:name="_GoBack"/>
+      <w:r>
+        <w:rPr>
+          <w:b/>
+          <w:sz w:val="36"/>
+          <w:szCs w:val="36"/>
+        </w:rPr>
         <w:lastRenderedPageBreak/>
         <w:t>Historie des Dokuments</w:t>
       </w:r>
-      <w:bookmarkEnd w:id="0"/>
     </w:p>
     <w:tbl>
       <w:tblPr>
@@ -254,6 +263,7 @@
             <w:tcW w:w="988" w:type="dxa"/>
             <w:shd w:val="clear" w:color="auto" w:fill="D9D9D9" w:themeFill="background1" w:themeFillShade="D9"/>
           </w:tcPr>
+          <w:bookmarkEnd w:id="0"/>
           <w:p>
             <w:pPr>
               <w:pStyle w:val="TBStandardtext"/>
@@ -350,6 +360,9 @@
               <w:pStyle w:val="TBStandardtext"/>
               <w:jc w:val="center"/>
             </w:pPr>
+            <w:r>
+              <w:t>0.2</w:t>
+            </w:r>
           </w:p>
         </w:tc>
         <w:tc>
@@ -361,6 +374,9 @@
               <w:pStyle w:val="TBStandardtext"/>
               <w:jc w:val="center"/>
             </w:pPr>
+            <w:r>
+              <w:t>16.11.15</w:t>
+            </w:r>
           </w:p>
         </w:tc>
         <w:tc>
@@ -371,6 +387,9 @@
             <w:pPr>
               <w:pStyle w:val="TBStandardtext"/>
             </w:pPr>
+            <w:r>
+              <w:t>Formatierung geändert</w:t>
+            </w:r>
           </w:p>
         </w:tc>
       </w:tr>
@@ -416,13 +435,21 @@
     </w:p>
     <w:p>
       <w:pPr>
-        <w:pStyle w:val="TBberschrift1"/>
-      </w:pPr>
-      <w:bookmarkStart w:id="1" w:name="_Toc435173403"/>
-      <w:r>
+        <w:pStyle w:val="TBStandardtext"/>
+        <w:rPr>
+          <w:b/>
+          <w:sz w:val="36"/>
+          <w:szCs w:val="36"/>
+        </w:rPr>
+      </w:pPr>
+      <w:r>
+        <w:rPr>
+          <w:b/>
+          <w:sz w:val="36"/>
+          <w:szCs w:val="36"/>
+        </w:rPr>
         <w:t>Inhaltsverzeichnis</w:t>
       </w:r>
-      <w:bookmarkEnd w:id="1"/>
     </w:p>
     <w:p>
       <w:pPr>
@@ -442,21 +469,27 @@
         </w:rPr>
       </w:pPr>
       <w:r>
+        <w:rPr>
+          <w:smallCaps/>
+        </w:rPr>
         <w:fldChar w:fldCharType="begin"/>
       </w:r>
       <w:r>
         <w:instrText xml:space="preserve"> TOC \h \z \u \t "TB Überschrift 1;1;TB Subüberschrift;2;TB Subsubüberschrift;3" </w:instrText>
       </w:r>
       <w:r>
+        <w:rPr>
+          <w:smallCaps/>
+        </w:rPr>
         <w:fldChar w:fldCharType="separate"/>
       </w:r>
-      <w:hyperlink w:anchor="_Toc435173402" w:history="1">
+      <w:hyperlink w:anchor="_Toc435438971" w:history="1">
         <w:r>
           <w:rPr>
             <w:rStyle w:val="Hyperlink"/>
             <w:noProof/>
           </w:rPr>
-          <w:t>Historie des Dokuments</w:t>
+          <w:t>1 Allgemeines</w:t>
         </w:r>
         <w:r>
           <w:rPr>
@@ -477,7 +510,7 @@
             <w:noProof/>
             <w:webHidden/>
           </w:rPr>
-          <w:instrText xml:space="preserve"> PAGEREF _Toc435173402 \h </w:instrText>
+          <w:instrText xml:space="preserve"> PAGEREF _Toc435438971 \h </w:instrText>
         </w:r>
         <w:r>
           <w:rPr>
@@ -497,7 +530,226 @@
             <w:noProof/>
             <w:webHidden/>
           </w:rPr>
-          <w:t>1</w:t>
+          <w:t>2</w:t>
+        </w:r>
+        <w:r>
+          <w:rPr>
+            <w:noProof/>
+            <w:webHidden/>
+          </w:rPr>
+          <w:fldChar w:fldCharType="end"/>
+        </w:r>
+      </w:hyperlink>
+    </w:p>
+    <w:p>
+      <w:pPr>
+        <w:pStyle w:val="Verzeichnis2"/>
+        <w:tabs>
+          <w:tab w:val="right" w:leader="dot" w:pos="9062"/>
+        </w:tabs>
+        <w:rPr>
+          <w:rFonts w:eastAsiaTheme="minorEastAsia"/>
+          <w:smallCaps w:val="0"/>
+          <w:noProof/>
+          <w:sz w:val="22"/>
+          <w:szCs w:val="22"/>
+          <w:lang w:eastAsia="de-DE"/>
+        </w:rPr>
+      </w:pPr>
+      <w:hyperlink w:anchor="_Toc435438972" w:history="1">
+        <w:r>
+          <w:rPr>
+            <w:rStyle w:val="Hyperlink"/>
+            <w:noProof/>
+          </w:rPr>
+          <w:t>1.1 Zweck und Ziel dieses Dokumentes</w:t>
+        </w:r>
+        <w:r>
+          <w:rPr>
+            <w:noProof/>
+            <w:webHidden/>
+          </w:rPr>
+          <w:tab/>
+        </w:r>
+        <w:r>
+          <w:rPr>
+            <w:noProof/>
+            <w:webHidden/>
+          </w:rPr>
+          <w:fldChar w:fldCharType="begin"/>
+        </w:r>
+        <w:r>
+          <w:rPr>
+            <w:noProof/>
+            <w:webHidden/>
+          </w:rPr>
+          <w:instrText xml:space="preserve"> PAGEREF _Toc435438972 \h </w:instrText>
+        </w:r>
+        <w:r>
+          <w:rPr>
+            <w:noProof/>
+            <w:webHidden/>
+          </w:rPr>
+        </w:r>
+        <w:r>
+          <w:rPr>
+            <w:noProof/>
+            <w:webHidden/>
+          </w:rPr>
+          <w:fldChar w:fldCharType="separate"/>
+        </w:r>
+        <w:r>
+          <w:rPr>
+            <w:noProof/>
+            <w:webHidden/>
+          </w:rPr>
+          <w:t>2</w:t>
+        </w:r>
+        <w:r>
+          <w:rPr>
+            <w:noProof/>
+            <w:webHidden/>
+          </w:rPr>
+          <w:fldChar w:fldCharType="end"/>
+        </w:r>
+      </w:hyperlink>
+    </w:p>
+    <w:p>
+      <w:pPr>
+        <w:pStyle w:val="Verzeichnis2"/>
+        <w:tabs>
+          <w:tab w:val="right" w:leader="dot" w:pos="9062"/>
+        </w:tabs>
+        <w:rPr>
+          <w:rFonts w:eastAsiaTheme="minorEastAsia"/>
+          <w:smallCaps w:val="0"/>
+          <w:noProof/>
+          <w:sz w:val="22"/>
+          <w:szCs w:val="22"/>
+          <w:lang w:eastAsia="de-DE"/>
+        </w:rPr>
+      </w:pPr>
+      <w:hyperlink w:anchor="_Toc435438973" w:history="1">
+        <w:r>
+          <w:rPr>
+            <w:rStyle w:val="Hyperlink"/>
+            <w:noProof/>
+          </w:rPr>
+          <w:t>1.2 Hintergrund</w:t>
+        </w:r>
+        <w:r>
+          <w:rPr>
+            <w:noProof/>
+            <w:webHidden/>
+          </w:rPr>
+          <w:tab/>
+        </w:r>
+        <w:r>
+          <w:rPr>
+            <w:noProof/>
+            <w:webHidden/>
+          </w:rPr>
+          <w:fldChar w:fldCharType="begin"/>
+        </w:r>
+        <w:r>
+          <w:rPr>
+            <w:noProof/>
+            <w:webHidden/>
+          </w:rPr>
+          <w:instrText xml:space="preserve"> PAGEREF _Toc435438973 \h </w:instrText>
+        </w:r>
+        <w:r>
+          <w:rPr>
+            <w:noProof/>
+            <w:webHidden/>
+          </w:rPr>
+        </w:r>
+        <w:r>
+          <w:rPr>
+            <w:noProof/>
+            <w:webHidden/>
+          </w:rPr>
+          <w:fldChar w:fldCharType="separate"/>
+        </w:r>
+        <w:r>
+          <w:rPr>
+            <w:noProof/>
+            <w:webHidden/>
+          </w:rPr>
+          <w:t>2</w:t>
+        </w:r>
+        <w:r>
+          <w:rPr>
+            <w:noProof/>
+            <w:webHidden/>
+          </w:rPr>
+          <w:fldChar w:fldCharType="end"/>
+        </w:r>
+      </w:hyperlink>
+    </w:p>
+    <w:p>
+      <w:pPr>
+        <w:pStyle w:val="Verzeichnis2"/>
+        <w:tabs>
+          <w:tab w:val="right" w:leader="dot" w:pos="9062"/>
+        </w:tabs>
+        <w:rPr>
+          <w:rFonts w:eastAsiaTheme="minorEastAsia"/>
+          <w:smallCaps w:val="0"/>
+          <w:noProof/>
+          <w:sz w:val="22"/>
+          <w:szCs w:val="22"/>
+          <w:lang w:eastAsia="de-DE"/>
+        </w:rPr>
+      </w:pPr>
+      <w:hyperlink w:anchor="_Toc435438974" w:history="1">
+        <w:r>
+          <w:rPr>
+            <w:rStyle w:val="Hyperlink"/>
+            <w:noProof/>
+          </w:rPr>
+          <w:t>1.3 Abkürzungen</w:t>
+        </w:r>
+        <w:r>
+          <w:rPr>
+            <w:noProof/>
+            <w:webHidden/>
+          </w:rPr>
+          <w:tab/>
+        </w:r>
+        <w:r>
+          <w:rPr>
+            <w:noProof/>
+            <w:webHidden/>
+          </w:rPr>
+          <w:fldChar w:fldCharType="begin"/>
+        </w:r>
+        <w:r>
+          <w:rPr>
+            <w:noProof/>
+            <w:webHidden/>
+          </w:rPr>
+          <w:instrText xml:space="preserve"> PAGEREF _Toc435438974 \h </w:instrText>
+        </w:r>
+        <w:r>
+          <w:rPr>
+            <w:noProof/>
+            <w:webHidden/>
+          </w:rPr>
+        </w:r>
+        <w:r>
+          <w:rPr>
+            <w:noProof/>
+            <w:webHidden/>
+          </w:rPr>
+          <w:fldChar w:fldCharType="separate"/>
+        </w:r>
+        <w:r>
+          <w:rPr>
+            <w:noProof/>
+            <w:webHidden/>
+          </w:rPr>
+          <w:t>2</w:t>
         </w:r>
         <w:r>
           <w:rPr>
@@ -525,13 +777,13 @@
           <w:lang w:eastAsia="de-DE"/>
         </w:rPr>
       </w:pPr>
-      <w:hyperlink w:anchor="_Toc435173403" w:history="1">
+      <w:hyperlink w:anchor="_Toc435438975" w:history="1">
         <w:r>
           <w:rPr>
             <w:rStyle w:val="Hyperlink"/>
             <w:noProof/>
           </w:rPr>
-          <w:t>Inhaltsverzeichnis</w:t>
+          <w:t>2 Beschreibung und Anforderung</w:t>
         </w:r>
         <w:r>
           <w:rPr>
@@ -552,7 +804,7 @@
             <w:noProof/>
             <w:webHidden/>
           </w:rPr>
-          <w:instrText xml:space="preserve"> PAGEREF _Toc435173403 \h </w:instrText>
+          <w:instrText xml:space="preserve"> PAGEREF _Toc435438975 \h </w:instrText>
         </w:r>
         <w:r>
           <w:rPr>
@@ -572,82 +824,7 @@
             <w:noProof/>
             <w:webHidden/>
           </w:rPr>
-          <w:t>1</w:t>
-        </w:r>
-        <w:r>
-          <w:rPr>
-            <w:noProof/>
-            <w:webHidden/>
-          </w:rPr>
-          <w:fldChar w:fldCharType="end"/>
-        </w:r>
-      </w:hyperlink>
-    </w:p>
-    <w:p>
-      <w:pPr>
-        <w:pStyle w:val="Verzeichnis1"/>
-        <w:tabs>
-          <w:tab w:val="right" w:leader="dot" w:pos="9062"/>
-        </w:tabs>
-        <w:rPr>
-          <w:rFonts w:eastAsiaTheme="minorEastAsia"/>
-          <w:b w:val="0"/>
-          <w:bCs w:val="0"/>
-          <w:caps w:val="0"/>
-          <w:noProof/>
-          <w:sz w:val="22"/>
-          <w:szCs w:val="22"/>
-          <w:lang w:eastAsia="de-DE"/>
-        </w:rPr>
-      </w:pPr>
-      <w:hyperlink w:anchor="_Toc435173404" w:history="1">
-        <w:r>
-          <w:rPr>
-            <w:rStyle w:val="Hyperlink"/>
-            <w:noProof/>
-          </w:rPr>
-          <w:t>1. Allgemeines</w:t>
-        </w:r>
-        <w:r>
-          <w:rPr>
-            <w:noProof/>
-            <w:webHidden/>
-          </w:rPr>
-          <w:tab/>
-        </w:r>
-        <w:r>
-          <w:rPr>
-            <w:noProof/>
-            <w:webHidden/>
-          </w:rPr>
-          <w:fldChar w:fldCharType="begin"/>
-        </w:r>
-        <w:r>
-          <w:rPr>
-            <w:noProof/>
-            <w:webHidden/>
-          </w:rPr>
-          <w:instrText xml:space="preserve"> PAGEREF _Toc435173404 \h </w:instrText>
-        </w:r>
-        <w:r>
-          <w:rPr>
-            <w:noProof/>
-            <w:webHidden/>
-          </w:rPr>
-        </w:r>
-        <w:r>
-          <w:rPr>
-            <w:noProof/>
-            <w:webHidden/>
-          </w:rPr>
-          <w:fldChar w:fldCharType="separate"/>
-        </w:r>
-        <w:r>
-          <w:rPr>
-            <w:noProof/>
-            <w:webHidden/>
-          </w:rPr>
-          <w:t>2</w:t>
+          <w:t>3</w:t>
         </w:r>
         <w:r>
           <w:rPr>
@@ -673,13 +850,13 @@
           <w:lang w:eastAsia="de-DE"/>
         </w:rPr>
       </w:pPr>
-      <w:hyperlink w:anchor="_Toc435173405" w:history="1">
+      <w:hyperlink w:anchor="_Toc435438976" w:history="1">
         <w:r>
           <w:rPr>
             <w:rStyle w:val="Hyperlink"/>
             <w:noProof/>
           </w:rPr>
-          <w:t>1.1 Zweck und Ziel dieses Dokumentes</w:t>
+          <w:t>2.1 Anforderung Registrierung</w:t>
         </w:r>
         <w:r>
           <w:rPr>
@@ -700,301 +877,7 @@
             <w:noProof/>
             <w:webHidden/>
           </w:rPr>
-          <w:instrText xml:space="preserve"> PAGEREF _Toc435173405 \h </w:instrText>
-        </w:r>
-        <w:r>
-          <w:rPr>
-            <w:noProof/>
-            <w:webHidden/>
-          </w:rPr>
-        </w:r>
-        <w:r>
-          <w:rPr>
-            <w:noProof/>
-            <w:webHidden/>
-          </w:rPr>
-          <w:fldChar w:fldCharType="separate"/>
-        </w:r>
-        <w:r>
-          <w:rPr>
-            <w:noProof/>
-            <w:webHidden/>
-          </w:rPr>
-          <w:t>2</w:t>
-        </w:r>
-        <w:r>
-          <w:rPr>
-            <w:noProof/>
-            <w:webHidden/>
-          </w:rPr>
-          <w:fldChar w:fldCharType="end"/>
-        </w:r>
-      </w:hyperlink>
-    </w:p>
-    <w:p>
-      <w:pPr>
-        <w:pStyle w:val="Verzeichnis2"/>
-        <w:tabs>
-          <w:tab w:val="right" w:leader="dot" w:pos="9062"/>
-        </w:tabs>
-        <w:rPr>
-          <w:rFonts w:eastAsiaTheme="minorEastAsia"/>
-          <w:smallCaps w:val="0"/>
-          <w:noProof/>
-          <w:sz w:val="22"/>
-          <w:szCs w:val="22"/>
-          <w:lang w:eastAsia="de-DE"/>
-        </w:rPr>
-      </w:pPr>
-      <w:hyperlink w:anchor="_Toc435173406" w:history="1">
-        <w:r>
-          <w:rPr>
-            <w:rStyle w:val="Hyperlink"/>
-            <w:noProof/>
-          </w:rPr>
-          <w:t>1.2 Hintergrund</w:t>
-        </w:r>
-        <w:r>
-          <w:rPr>
-            <w:noProof/>
-            <w:webHidden/>
-          </w:rPr>
-          <w:tab/>
-        </w:r>
-        <w:r>
-          <w:rPr>
-            <w:noProof/>
-            <w:webHidden/>
-          </w:rPr>
-          <w:fldChar w:fldCharType="begin"/>
-        </w:r>
-        <w:r>
-          <w:rPr>
-            <w:noProof/>
-            <w:webHidden/>
-          </w:rPr>
-          <w:instrText xml:space="preserve"> PAGEREF _Toc435173406 \h </w:instrText>
-        </w:r>
-        <w:r>
-          <w:rPr>
-            <w:noProof/>
-            <w:webHidden/>
-          </w:rPr>
-        </w:r>
-        <w:r>
-          <w:rPr>
-            <w:noProof/>
-            <w:webHidden/>
-          </w:rPr>
-          <w:fldChar w:fldCharType="separate"/>
-        </w:r>
-        <w:r>
-          <w:rPr>
-            <w:noProof/>
-            <w:webHidden/>
-          </w:rPr>
-          <w:t>2</w:t>
-        </w:r>
-        <w:r>
-          <w:rPr>
-            <w:noProof/>
-            <w:webHidden/>
-          </w:rPr>
-          <w:fldChar w:fldCharType="end"/>
-        </w:r>
-      </w:hyperlink>
-    </w:p>
-    <w:p>
-      <w:pPr>
-        <w:pStyle w:val="Verzeichnis2"/>
-        <w:tabs>
-          <w:tab w:val="right" w:leader="dot" w:pos="9062"/>
-        </w:tabs>
-        <w:rPr>
-          <w:rFonts w:eastAsiaTheme="minorEastAsia"/>
-          <w:smallCaps w:val="0"/>
-          <w:noProof/>
-          <w:sz w:val="22"/>
-          <w:szCs w:val="22"/>
-          <w:lang w:eastAsia="de-DE"/>
-        </w:rPr>
-      </w:pPr>
-      <w:hyperlink w:anchor="_Toc435173407" w:history="1">
-        <w:r>
-          <w:rPr>
-            <w:rStyle w:val="Hyperlink"/>
-            <w:noProof/>
-          </w:rPr>
-          <w:t>1.3 Abkürzungen</w:t>
-        </w:r>
-        <w:r>
-          <w:rPr>
-            <w:noProof/>
-            <w:webHidden/>
-          </w:rPr>
-          <w:tab/>
-        </w:r>
-        <w:r>
-          <w:rPr>
-            <w:noProof/>
-            <w:webHidden/>
-          </w:rPr>
-          <w:fldChar w:fldCharType="begin"/>
-        </w:r>
-        <w:r>
-          <w:rPr>
-            <w:noProof/>
-            <w:webHidden/>
-          </w:rPr>
-          <w:instrText xml:space="preserve"> PAGEREF _Toc435173407 \h </w:instrText>
-        </w:r>
-        <w:r>
-          <w:rPr>
-            <w:noProof/>
-            <w:webHidden/>
-          </w:rPr>
-        </w:r>
-        <w:r>
-          <w:rPr>
-            <w:noProof/>
-            <w:webHidden/>
-          </w:rPr>
-          <w:fldChar w:fldCharType="separate"/>
-        </w:r>
-        <w:r>
-          <w:rPr>
-            <w:noProof/>
-            <w:webHidden/>
-          </w:rPr>
-          <w:t>2</w:t>
-        </w:r>
-        <w:r>
-          <w:rPr>
-            <w:noProof/>
-            <w:webHidden/>
-          </w:rPr>
-          <w:fldChar w:fldCharType="end"/>
-        </w:r>
-      </w:hyperlink>
-    </w:p>
-    <w:p>
-      <w:pPr>
-        <w:pStyle w:val="Verzeichnis1"/>
-        <w:tabs>
-          <w:tab w:val="right" w:leader="dot" w:pos="9062"/>
-        </w:tabs>
-        <w:rPr>
-          <w:rFonts w:eastAsiaTheme="minorEastAsia"/>
-          <w:b w:val="0"/>
-          <w:bCs w:val="0"/>
-          <w:caps w:val="0"/>
-          <w:noProof/>
-          <w:sz w:val="22"/>
-          <w:szCs w:val="22"/>
-          <w:lang w:eastAsia="de-DE"/>
-        </w:rPr>
-      </w:pPr>
-      <w:hyperlink w:anchor="_Toc435173408" w:history="1">
-        <w:r>
-          <w:rPr>
-            <w:rStyle w:val="Hyperlink"/>
-            <w:noProof/>
-          </w:rPr>
-          <w:t>2. Beschreibung und Anforderung</w:t>
-        </w:r>
-        <w:r>
-          <w:rPr>
-            <w:noProof/>
-            <w:webHidden/>
-          </w:rPr>
-          <w:tab/>
-        </w:r>
-        <w:r>
-          <w:rPr>
-            <w:noProof/>
-            <w:webHidden/>
-          </w:rPr>
-          <w:fldChar w:fldCharType="begin"/>
-        </w:r>
-        <w:r>
-          <w:rPr>
-            <w:noProof/>
-            <w:webHidden/>
-          </w:rPr>
-          <w:instrText xml:space="preserve"> PAGEREF _Toc435173408 \h </w:instrText>
-        </w:r>
-        <w:r>
-          <w:rPr>
-            <w:noProof/>
-            <w:webHidden/>
-          </w:rPr>
-        </w:r>
-        <w:r>
-          <w:rPr>
-            <w:noProof/>
-            <w:webHidden/>
-          </w:rPr>
-          <w:fldChar w:fldCharType="separate"/>
-        </w:r>
-        <w:r>
-          <w:rPr>
-            <w:noProof/>
-            <w:webHidden/>
-          </w:rPr>
-          <w:t>3</w:t>
-        </w:r>
-        <w:r>
-          <w:rPr>
-            <w:noProof/>
-            <w:webHidden/>
-          </w:rPr>
-          <w:fldChar w:fldCharType="end"/>
-        </w:r>
-      </w:hyperlink>
-    </w:p>
-    <w:p>
-      <w:pPr>
-        <w:pStyle w:val="Verzeichnis2"/>
-        <w:tabs>
-          <w:tab w:val="right" w:leader="dot" w:pos="9062"/>
-        </w:tabs>
-        <w:rPr>
-          <w:rFonts w:eastAsiaTheme="minorEastAsia"/>
-          <w:smallCaps w:val="0"/>
-          <w:noProof/>
-          <w:sz w:val="22"/>
-          <w:szCs w:val="22"/>
-          <w:lang w:eastAsia="de-DE"/>
-        </w:rPr>
-      </w:pPr>
-      <w:hyperlink w:anchor="_Toc435173409" w:history="1">
-        <w:r>
-          <w:rPr>
-            <w:rStyle w:val="Hyperlink"/>
-            <w:noProof/>
-          </w:rPr>
-          <w:t>2.1 Anforderung 1</w:t>
-        </w:r>
-        <w:r>
-          <w:rPr>
-            <w:noProof/>
-            <w:webHidden/>
-          </w:rPr>
-          <w:tab/>
-        </w:r>
-        <w:r>
-          <w:rPr>
-            <w:noProof/>
-            <w:webHidden/>
-          </w:rPr>
-          <w:fldChar w:fldCharType="begin"/>
-        </w:r>
-        <w:r>
-          <w:rPr>
-            <w:noProof/>
-            <w:webHidden/>
-          </w:rPr>
-          <w:instrText xml:space="preserve"> PAGEREF _Toc435173409 \h </w:instrText>
+          <w:instrText xml:space="preserve"> PAGEREF _Toc435438976 \h </w:instrText>
         </w:r>
         <w:r>
           <w:rPr>
@@ -1041,7 +924,7 @@
           <w:lang w:eastAsia="de-DE"/>
         </w:rPr>
       </w:pPr>
-      <w:hyperlink w:anchor="_Toc435173410" w:history="1">
+      <w:hyperlink w:anchor="_Toc435438977" w:history="1">
         <w:r>
           <w:rPr>
             <w:rStyle w:val="Hyperlink"/>
@@ -1068,7 +951,7 @@
             <w:noProof/>
             <w:webHidden/>
           </w:rPr>
-          <w:instrText xml:space="preserve"> PAGEREF _Toc435173410 \h </w:instrText>
+          <w:instrText xml:space="preserve"> PAGEREF _Toc435438977 \h </w:instrText>
         </w:r>
         <w:r>
           <w:rPr>
@@ -1115,7 +998,7 @@
           <w:lang w:eastAsia="de-DE"/>
         </w:rPr>
       </w:pPr>
-      <w:hyperlink w:anchor="_Toc435173411" w:history="1">
+      <w:hyperlink w:anchor="_Toc435438978" w:history="1">
         <w:r>
           <w:rPr>
             <w:rStyle w:val="Hyperlink"/>
@@ -1142,7 +1025,7 @@
             <w:noProof/>
             <w:webHidden/>
           </w:rPr>
-          <w:instrText xml:space="preserve"> PAGEREF _Toc435173411 \h </w:instrText>
+          <w:instrText xml:space="preserve"> PAGEREF _Toc435438978 \h </w:instrText>
         </w:r>
         <w:r>
           <w:rPr>
@@ -1189,7 +1072,7 @@
           <w:lang w:eastAsia="de-DE"/>
         </w:rPr>
       </w:pPr>
-      <w:hyperlink w:anchor="_Toc435173412" w:history="1">
+      <w:hyperlink w:anchor="_Toc435438979" w:history="1">
         <w:r>
           <w:rPr>
             <w:rStyle w:val="Hyperlink"/>
@@ -1216,7 +1099,7 @@
             <w:noProof/>
             <w:webHidden/>
           </w:rPr>
-          <w:instrText xml:space="preserve"> PAGEREF _Toc435173412 \h </w:instrText>
+          <w:instrText xml:space="preserve"> PAGEREF _Toc435438979 \h </w:instrText>
         </w:r>
         <w:r>
           <w:rPr>
@@ -1263,13 +1146,13 @@
           <w:lang w:eastAsia="de-DE"/>
         </w:rPr>
       </w:pPr>
-      <w:hyperlink w:anchor="_Toc435173413" w:history="1">
+      <w:hyperlink w:anchor="_Toc435438980" w:history="1">
         <w:r>
           <w:rPr>
             <w:rStyle w:val="Hyperlink"/>
             <w:noProof/>
           </w:rPr>
-          <w:t>2.1.3 Risiken</w:t>
+          <w:t>2.1.4 Risiken</w:t>
         </w:r>
         <w:r>
           <w:rPr>
@@ -1290,7 +1173,7 @@
             <w:noProof/>
             <w:webHidden/>
           </w:rPr>
-          <w:instrText xml:space="preserve"> PAGEREF _Toc435173413 \h </w:instrText>
+          <w:instrText xml:space="preserve"> PAGEREF _Toc435438980 \h </w:instrText>
         </w:r>
         <w:r>
           <w:rPr>
@@ -1336,13 +1219,13 @@
           <w:lang w:eastAsia="de-DE"/>
         </w:rPr>
       </w:pPr>
-      <w:hyperlink w:anchor="_Toc435173414" w:history="1">
+      <w:hyperlink w:anchor="_Toc435438981" w:history="1">
         <w:r>
           <w:rPr>
             <w:rStyle w:val="Hyperlink"/>
             <w:noProof/>
           </w:rPr>
-          <w:t>2.2 Anforderung 2</w:t>
+          <w:t>2.2 Anforderung Login</w:t>
         </w:r>
         <w:r>
           <w:rPr>
@@ -1363,7 +1246,7 @@
             <w:noProof/>
             <w:webHidden/>
           </w:rPr>
-          <w:instrText xml:space="preserve"> PAGEREF _Toc435173414 \h </w:instrText>
+          <w:instrText xml:space="preserve"> PAGEREF _Toc435438981 \h </w:instrText>
         </w:r>
         <w:r>
           <w:rPr>
@@ -1410,7 +1293,7 @@
           <w:lang w:eastAsia="de-DE"/>
         </w:rPr>
       </w:pPr>
-      <w:hyperlink w:anchor="_Toc435173415" w:history="1">
+      <w:hyperlink w:anchor="_Toc435438982" w:history="1">
         <w:r>
           <w:rPr>
             <w:rStyle w:val="Hyperlink"/>
@@ -1437,7 +1320,7 @@
             <w:noProof/>
             <w:webHidden/>
           </w:rPr>
-          <w:instrText xml:space="preserve"> PAGEREF _Toc435173415 \h </w:instrText>
+          <w:instrText xml:space="preserve"> PAGEREF _Toc435438982 \h </w:instrText>
         </w:r>
         <w:r>
           <w:rPr>
@@ -1484,7 +1367,7 @@
           <w:lang w:eastAsia="de-DE"/>
         </w:rPr>
       </w:pPr>
-      <w:hyperlink w:anchor="_Toc435173416" w:history="1">
+      <w:hyperlink w:anchor="_Toc435438983" w:history="1">
         <w:r>
           <w:rPr>
             <w:rStyle w:val="Hyperlink"/>
@@ -1511,7 +1394,7 @@
             <w:noProof/>
             <w:webHidden/>
           </w:rPr>
-          <w:instrText xml:space="preserve"> PAGEREF _Toc435173416 \h </w:instrText>
+          <w:instrText xml:space="preserve"> PAGEREF _Toc435438983 \h </w:instrText>
         </w:r>
         <w:r>
           <w:rPr>
@@ -1558,13 +1441,13 @@
           <w:lang w:eastAsia="de-DE"/>
         </w:rPr>
       </w:pPr>
-      <w:hyperlink w:anchor="_Toc435173417" w:history="1">
+      <w:hyperlink w:anchor="_Toc435438984" w:history="1">
         <w:r>
           <w:rPr>
             <w:rStyle w:val="Hyperlink"/>
             <w:noProof/>
           </w:rPr>
-          <w:t>2.1.3 Nicht funktionale Eigenschaften</w:t>
+          <w:t>2.2.3 Nicht funktionale Eigenschaften</w:t>
         </w:r>
         <w:r>
           <w:rPr>
@@ -1585,7 +1468,7 @@
             <w:noProof/>
             <w:webHidden/>
           </w:rPr>
-          <w:instrText xml:space="preserve"> PAGEREF _Toc435173417 \h </w:instrText>
+          <w:instrText xml:space="preserve"> PAGEREF _Toc435438984 \h </w:instrText>
         </w:r>
         <w:r>
           <w:rPr>
@@ -1632,13 +1515,13 @@
           <w:lang w:eastAsia="de-DE"/>
         </w:rPr>
       </w:pPr>
-      <w:hyperlink w:anchor="_Toc435173418" w:history="1">
+      <w:hyperlink w:anchor="_Toc435438985" w:history="1">
         <w:r>
           <w:rPr>
             <w:rStyle w:val="Hyperlink"/>
             <w:noProof/>
           </w:rPr>
-          <w:t>2.2.3 Risiken</w:t>
+          <w:t>2.2.4 Risiken</w:t>
         </w:r>
         <w:r>
           <w:rPr>
@@ -1659,7 +1542,7 @@
             <w:noProof/>
             <w:webHidden/>
           </w:rPr>
-          <w:instrText xml:space="preserve"> PAGEREF _Toc435173418 \h </w:instrText>
+          <w:instrText xml:space="preserve"> PAGEREF _Toc435438985 \h </w:instrText>
         </w:r>
         <w:r>
           <w:rPr>
@@ -1705,13 +1588,13 @@
           <w:lang w:eastAsia="de-DE"/>
         </w:rPr>
       </w:pPr>
-      <w:hyperlink w:anchor="_Toc435173419" w:history="1">
+      <w:hyperlink w:anchor="_Toc435438986" w:history="1">
         <w:r>
           <w:rPr>
             <w:rStyle w:val="Hyperlink"/>
             <w:noProof/>
           </w:rPr>
-          <w:t>2.3 Anforderung 3</w:t>
+          <w:t>2.3 Anforderung Datenbank</w:t>
         </w:r>
         <w:r>
           <w:rPr>
@@ -1732,7 +1615,7 @@
             <w:noProof/>
             <w:webHidden/>
           </w:rPr>
-          <w:instrText xml:space="preserve"> PAGEREF _Toc435173419 \h </w:instrText>
+          <w:instrText xml:space="preserve"> PAGEREF _Toc435438986 \h </w:instrText>
         </w:r>
         <w:r>
           <w:rPr>
@@ -1779,7 +1662,7 @@
           <w:lang w:eastAsia="de-DE"/>
         </w:rPr>
       </w:pPr>
-      <w:hyperlink w:anchor="_Toc435173420" w:history="1">
+      <w:hyperlink w:anchor="_Toc435438987" w:history="1">
         <w:r>
           <w:rPr>
             <w:rStyle w:val="Hyperlink"/>
@@ -1806,7 +1689,7 @@
             <w:noProof/>
             <w:webHidden/>
           </w:rPr>
-          <w:instrText xml:space="preserve"> PAGEREF _Toc435173420 \h </w:instrText>
+          <w:instrText xml:space="preserve"> PAGEREF _Toc435438987 \h </w:instrText>
         </w:r>
         <w:r>
           <w:rPr>
@@ -1853,7 +1736,7 @@
           <w:lang w:eastAsia="de-DE"/>
         </w:rPr>
       </w:pPr>
-      <w:hyperlink w:anchor="_Toc435173421" w:history="1">
+      <w:hyperlink w:anchor="_Toc435438988" w:history="1">
         <w:r>
           <w:rPr>
             <w:rStyle w:val="Hyperlink"/>
@@ -1880,7 +1763,7 @@
             <w:noProof/>
             <w:webHidden/>
           </w:rPr>
-          <w:instrText xml:space="preserve"> PAGEREF _Toc435173421 \h </w:instrText>
+          <w:instrText xml:space="preserve"> PAGEREF _Toc435438988 \h </w:instrText>
         </w:r>
         <w:r>
           <w:rPr>
@@ -1927,13 +1810,13 @@
           <w:lang w:eastAsia="de-DE"/>
         </w:rPr>
       </w:pPr>
-      <w:hyperlink w:anchor="_Toc435173422" w:history="1">
+      <w:hyperlink w:anchor="_Toc435438989" w:history="1">
         <w:r>
           <w:rPr>
             <w:rStyle w:val="Hyperlink"/>
             <w:noProof/>
           </w:rPr>
-          <w:t>2.3.3 nicht funktionale Eigenschaften</w:t>
+          <w:t>2.3.3 Nicht funktionale Eigenschaften</w:t>
         </w:r>
         <w:r>
           <w:rPr>
@@ -1954,7 +1837,7 @@
             <w:noProof/>
             <w:webHidden/>
           </w:rPr>
-          <w:instrText xml:space="preserve"> PAGEREF _Toc435173422 \h </w:instrText>
+          <w:instrText xml:space="preserve"> PAGEREF _Toc435438989 \h </w:instrText>
         </w:r>
         <w:r>
           <w:rPr>
@@ -2001,7 +1884,7 @@
           <w:lang w:eastAsia="de-DE"/>
         </w:rPr>
       </w:pPr>
-      <w:hyperlink w:anchor="_Toc435173423" w:history="1">
+      <w:hyperlink w:anchor="_Toc435438990" w:history="1">
         <w:r>
           <w:rPr>
             <w:rStyle w:val="Hyperlink"/>
@@ -2028,7 +1911,7 @@
             <w:noProof/>
             <w:webHidden/>
           </w:rPr>
-          <w:instrText xml:space="preserve"> PAGEREF _Toc435173423 \h </w:instrText>
+          <w:instrText xml:space="preserve"> PAGEREF _Toc435438990 \h </w:instrText>
         </w:r>
         <w:r>
           <w:rPr>
@@ -2074,13 +1957,13 @@
           <w:lang w:eastAsia="de-DE"/>
         </w:rPr>
       </w:pPr>
-      <w:hyperlink w:anchor="_Toc435173424" w:history="1">
+      <w:hyperlink w:anchor="_Toc435438991" w:history="1">
         <w:r>
           <w:rPr>
             <w:rStyle w:val="Hyperlink"/>
             <w:noProof/>
           </w:rPr>
-          <w:t>2.4 Anforderung 4</w:t>
+          <w:t>2.4 Anforderung Server</w:t>
         </w:r>
         <w:r>
           <w:rPr>
@@ -2101,7 +1984,7 @@
             <w:noProof/>
             <w:webHidden/>
           </w:rPr>
-          <w:instrText xml:space="preserve"> PAGEREF _Toc435173424 \h </w:instrText>
+          <w:instrText xml:space="preserve"> PAGEREF _Toc435438991 \h </w:instrText>
         </w:r>
         <w:r>
           <w:rPr>
@@ -2148,7 +2031,7 @@
           <w:lang w:eastAsia="de-DE"/>
         </w:rPr>
       </w:pPr>
-      <w:hyperlink w:anchor="_Toc435173425" w:history="1">
+      <w:hyperlink w:anchor="_Toc435438992" w:history="1">
         <w:r>
           <w:rPr>
             <w:rStyle w:val="Hyperlink"/>
@@ -2175,7 +2058,7 @@
             <w:noProof/>
             <w:webHidden/>
           </w:rPr>
-          <w:instrText xml:space="preserve"> PAGEREF _Toc435173425 \h </w:instrText>
+          <w:instrText xml:space="preserve"> PAGEREF _Toc435438992 \h </w:instrText>
         </w:r>
         <w:r>
           <w:rPr>
@@ -2222,7 +2105,7 @@
           <w:lang w:eastAsia="de-DE"/>
         </w:rPr>
       </w:pPr>
-      <w:hyperlink w:anchor="_Toc435173426" w:history="1">
+      <w:hyperlink w:anchor="_Toc435438993" w:history="1">
         <w:r>
           <w:rPr>
             <w:rStyle w:val="Hyperlink"/>
@@ -2249,7 +2132,7 @@
             <w:noProof/>
             <w:webHidden/>
           </w:rPr>
-          <w:instrText xml:space="preserve"> PAGEREF _Toc435173426 \h </w:instrText>
+          <w:instrText xml:space="preserve"> PAGEREF _Toc435438993 \h </w:instrText>
         </w:r>
         <w:r>
           <w:rPr>
@@ -2296,13 +2179,13 @@
           <w:lang w:eastAsia="de-DE"/>
         </w:rPr>
       </w:pPr>
-      <w:hyperlink w:anchor="_Toc435173427" w:history="1">
+      <w:hyperlink w:anchor="_Toc435438994" w:history="1">
         <w:r>
           <w:rPr>
             <w:rStyle w:val="Hyperlink"/>
             <w:noProof/>
           </w:rPr>
-          <w:t>2.4.3 nicht funktionale Eigenschaften</w:t>
+          <w:t>2.4.3 Nicht funktionale Eigenschaften</w:t>
         </w:r>
         <w:r>
           <w:rPr>
@@ -2323,7 +2206,7 @@
             <w:noProof/>
             <w:webHidden/>
           </w:rPr>
-          <w:instrText xml:space="preserve"> PAGEREF _Toc435173427 \h </w:instrText>
+          <w:instrText xml:space="preserve"> PAGEREF _Toc435438994 \h </w:instrText>
         </w:r>
         <w:r>
           <w:rPr>
@@ -2370,7 +2253,7 @@
           <w:lang w:eastAsia="de-DE"/>
         </w:rPr>
       </w:pPr>
-      <w:hyperlink w:anchor="_Toc435173428" w:history="1">
+      <w:hyperlink w:anchor="_Toc435438995" w:history="1">
         <w:r>
           <w:rPr>
             <w:rStyle w:val="Hyperlink"/>
@@ -2397,7 +2280,7 @@
             <w:noProof/>
             <w:webHidden/>
           </w:rPr>
-          <w:instrText xml:space="preserve"> PAGEREF _Toc435173428 \h </w:instrText>
+          <w:instrText xml:space="preserve"> PAGEREF _Toc435438995 \h </w:instrText>
         </w:r>
         <w:r>
           <w:rPr>
@@ -2443,13 +2326,13 @@
           <w:lang w:eastAsia="de-DE"/>
         </w:rPr>
       </w:pPr>
-      <w:hyperlink w:anchor="_Toc435173429" w:history="1">
+      <w:hyperlink w:anchor="_Toc435438996" w:history="1">
         <w:r>
           <w:rPr>
             <w:rStyle w:val="Hyperlink"/>
             <w:noProof/>
           </w:rPr>
-          <w:t>2.5 Anforderung 5</w:t>
+          <w:t>2.5 Anforderung Datensicherheit</w:t>
         </w:r>
         <w:r>
           <w:rPr>
@@ -2470,7 +2353,7 @@
             <w:noProof/>
             <w:webHidden/>
           </w:rPr>
-          <w:instrText xml:space="preserve"> PAGEREF _Toc435173429 \h </w:instrText>
+          <w:instrText xml:space="preserve"> PAGEREF _Toc435438996 \h </w:instrText>
         </w:r>
         <w:r>
           <w:rPr>
@@ -2517,7 +2400,7 @@
           <w:lang w:eastAsia="de-DE"/>
         </w:rPr>
       </w:pPr>
-      <w:hyperlink w:anchor="_Toc435173430" w:history="1">
+      <w:hyperlink w:anchor="_Toc435438997" w:history="1">
         <w:r>
           <w:rPr>
             <w:rStyle w:val="Hyperlink"/>
@@ -2544,7 +2427,7 @@
             <w:noProof/>
             <w:webHidden/>
           </w:rPr>
-          <w:instrText xml:space="preserve"> PAGEREF _Toc435173430 \h </w:instrText>
+          <w:instrText xml:space="preserve"> PAGEREF _Toc435438997 \h </w:instrText>
         </w:r>
         <w:r>
           <w:rPr>
@@ -2591,7 +2474,7 @@
           <w:lang w:eastAsia="de-DE"/>
         </w:rPr>
       </w:pPr>
-      <w:hyperlink w:anchor="_Toc435173431" w:history="1">
+      <w:hyperlink w:anchor="_Toc435438998" w:history="1">
         <w:r>
           <w:rPr>
             <w:rStyle w:val="Hyperlink"/>
@@ -2618,7 +2501,7 @@
             <w:noProof/>
             <w:webHidden/>
           </w:rPr>
-          <w:instrText xml:space="preserve"> PAGEREF _Toc435173431 \h </w:instrText>
+          <w:instrText xml:space="preserve"> PAGEREF _Toc435438998 \h </w:instrText>
         </w:r>
         <w:r>
           <w:rPr>
@@ -2665,7 +2548,7 @@
           <w:lang w:eastAsia="de-DE"/>
         </w:rPr>
       </w:pPr>
-      <w:hyperlink w:anchor="_Toc435173432" w:history="1">
+      <w:hyperlink w:anchor="_Toc435438999" w:history="1">
         <w:r>
           <w:rPr>
             <w:rStyle w:val="Hyperlink"/>
@@ -2692,7 +2575,7 @@
             <w:noProof/>
             <w:webHidden/>
           </w:rPr>
-          <w:instrText xml:space="preserve"> PAGEREF _Toc435173432 \h </w:instrText>
+          <w:instrText xml:space="preserve"> PAGEREF _Toc435438999 \h </w:instrText>
         </w:r>
         <w:r>
           <w:rPr>
@@ -2744,28 +2627,39 @@
     <w:p>
       <w:pPr>
         <w:pStyle w:val="TBberschrift1"/>
-        <w:spacing w:after="240"/>
-      </w:pPr>
-      <w:bookmarkStart w:id="2" w:name="_Toc435173404"/>
+      </w:pPr>
+      <w:bookmarkStart w:id="1" w:name="_Toc435438971"/>
       <w:r>
         <w:lastRenderedPageBreak/>
-        <w:t xml:space="preserve">1. </w:t>
-      </w:r>
-      <w:r>
         <w:t>Allgemeines</w:t>
       </w:r>
+      <w:bookmarkEnd w:id="1"/>
+    </w:p>
+    <w:p>
+      <w:pPr>
+        <w:pStyle w:val="TBSubberschrift"/>
+      </w:pPr>
+      <w:bookmarkStart w:id="2" w:name="_Toc435438972"/>
+      <w:r>
+        <w:t>Zweck und Ziel dieses Dokumentes</w:t>
+      </w:r>
       <w:bookmarkEnd w:id="2"/>
     </w:p>
     <w:p>
       <w:pPr>
+        <w:pStyle w:val="TBStandardtext"/>
+      </w:pPr>
+      <w:r>
+        <w:t>Dieses Dokument beschreibt die Schnittstelle des RIS von Team1 und der Datenbank von Team2. Des Weiteren werden die Anforderungen an Team2 formuliert. Nach dem Lesen des Dokuments sollte jeder wissen, wie das Zusammenspiel vom RIS und der Datenbank funktioniert. Außerdem kennt Team2 dann seine Aufgabe.</w:t>
+      </w:r>
+    </w:p>
+    <w:p>
+      <w:pPr>
         <w:pStyle w:val="TBSubberschrift"/>
       </w:pPr>
-      <w:bookmarkStart w:id="3" w:name="_Toc435173405"/>
-      <w:r>
-        <w:t>1.1</w:t>
-      </w:r>
-      <w:r>
-        <w:t xml:space="preserve"> Zweck und Ziel dieses Dokumentes</w:t>
+      <w:bookmarkStart w:id="3" w:name="_Toc435438973"/>
+      <w:r>
+        <w:t>Hintergrund</w:t>
       </w:r>
       <w:bookmarkEnd w:id="3"/>
     </w:p>
@@ -2774,39 +2668,18 @@
         <w:pStyle w:val="TBStandardtext"/>
       </w:pPr>
       <w:r>
-        <w:t>Dieses Dokument beschreibt die Schnittstelle des RIS von Team1 und der Datenbank von Team2. Des Weiteren werden die Anforderungen an Team2 formuliert. Nach dem Lesen des Dokuments sollte jeder wissen, wie das Zusammenspiel vom RIS und der Datenbank funktioniert. Außerdem kennt Team2 dann seine Aufgabe.</w:t>
+        <w:t>Das Team1 und das Team2 arbeiten komplett unabhängig voneinander. Die einzige Schnittstelle zwischen beiden Teams ist ein URL Aufruf, welcher durch das Spiel angestoßen wird. Im Groben besteht die Anforderung aus einem einfachen Login und Registrierung des Spielers.</w:t>
       </w:r>
     </w:p>
     <w:p>
       <w:pPr>
         <w:pStyle w:val="TBSubberschrift"/>
       </w:pPr>
-      <w:bookmarkStart w:id="4" w:name="_Toc435173406"/>
-      <w:r>
-        <w:t>1.2 Hintergrund</w:t>
+      <w:bookmarkStart w:id="4" w:name="_Toc435438974"/>
+      <w:r>
+        <w:t>Abkürzungen</w:t>
       </w:r>
       <w:bookmarkEnd w:id="4"/>
-    </w:p>
-    <w:p>
-      <w:pPr>
-        <w:pStyle w:val="TBStandardtext"/>
-      </w:pPr>
-      <w:r>
-        <w:t>Das Team1 und das Team2 arbeiten komplett unabhängig voneinander. Die einzige Schnittstelle zwischen beiden Teams ist ein URL Aufruf, welcher durch das Spiel angestoßen wird. Im Groben besteht die Anforderung aus einem einfachen Login und Registrierung des Spielers.</w:t>
-      </w:r>
-    </w:p>
-    <w:p>
-      <w:pPr>
-        <w:pStyle w:val="TBSubberschrift"/>
-      </w:pPr>
-      <w:bookmarkStart w:id="5" w:name="_Toc435173407"/>
-      <w:r>
-        <w:t>1.3</w:t>
-      </w:r>
-      <w:r>
-        <w:t xml:space="preserve"> Abkürzungen</w:t>
-      </w:r>
-      <w:bookmarkEnd w:id="5"/>
     </w:p>
     <w:p>
       <w:pPr>
@@ -2922,50 +2795,39 @@
       <w:pPr>
         <w:pStyle w:val="TBberschrift1"/>
       </w:pPr>
-      <w:bookmarkStart w:id="6" w:name="_Toc435173408"/>
+      <w:bookmarkStart w:id="5" w:name="_Toc435438975"/>
       <w:r>
         <w:lastRenderedPageBreak/>
-        <w:t xml:space="preserve">2. </w:t>
-      </w:r>
-      <w:r>
         <w:t xml:space="preserve">Beschreibung und </w:t>
       </w:r>
       <w:r>
         <w:t>Anforderung</w:t>
       </w:r>
+      <w:bookmarkEnd w:id="5"/>
+    </w:p>
+    <w:p>
+      <w:pPr>
+        <w:pStyle w:val="TBStandardtext"/>
+      </w:pPr>
+      <w:r>
+        <w:t>Hier werden die Anforderungen an Team2 grob beschrieben.</w:t>
+      </w:r>
+      <w:r>
+        <w:t xml:space="preserve"> Die Idee zur Softwarelösung besteht darin, PHP und eine SQL Datenbank zu verwenden. PHP ist wichtig, da die Kommunikation nur über URL funktioniert. Außerdem ist die Kombination PHP und SQL intuitiv und oft verwendet.</w:t>
+      </w:r>
+    </w:p>
+    <w:p>
+      <w:pPr>
+        <w:pStyle w:val="TBSubberschrift"/>
+      </w:pPr>
+      <w:bookmarkStart w:id="6" w:name="_Toc435438976"/>
+      <w:r>
+        <w:t xml:space="preserve">Anforderung </w:t>
+      </w:r>
+      <w:r>
+        <w:t>Registrierung</w:t>
+      </w:r>
       <w:bookmarkEnd w:id="6"/>
-    </w:p>
-    <w:p>
-      <w:pPr>
-        <w:pStyle w:val="TBStandardtext"/>
-      </w:pPr>
-      <w:r>
-        <w:t>Hier werden die Anforderungen an Team2 grob beschrieben.</w:t>
-      </w:r>
-      <w:r>
-        <w:t xml:space="preserve"> Die Idee zur Softwarelösung besteht darin, PHP und eine SQL Datenbank zu verwenden. PHP ist wichtig, da die Kommunikation nur über URL funktioniert. Außerdem ist die Kombination PHP und SQL intuitiv und oft verwendet.</w:t>
-      </w:r>
-    </w:p>
-    <w:p>
-      <w:pPr>
-        <w:pStyle w:val="TBSubberschrift"/>
-      </w:pPr>
-      <w:bookmarkStart w:id="7" w:name="_Toc435173409"/>
-      <w:r>
-        <w:t>2</w:t>
-      </w:r>
-      <w:r>
-        <w:t xml:space="preserve">.1 </w:t>
-      </w:r>
-      <w:proofErr w:type="gramStart"/>
-      <w:r>
-        <w:t>Anforderung</w:t>
-      </w:r>
-      <w:proofErr w:type="gramEnd"/>
-      <w:r>
-        <w:t xml:space="preserve"> 1</w:t>
-      </w:r>
-      <w:bookmarkEnd w:id="7"/>
     </w:p>
     <w:tbl>
       <w:tblPr>
@@ -3194,44 +3056,35 @@
       <w:pPr>
         <w:pStyle w:val="TBSubsubberschrift"/>
       </w:pPr>
-      <w:bookmarkStart w:id="8" w:name="_Toc435173410"/>
-      <w:r>
-        <w:t>2.</w:t>
-      </w:r>
-      <w:r>
-        <w:t>1.1 Beschreibung</w:t>
+      <w:bookmarkStart w:id="7" w:name="_Toc435438977"/>
+      <w:r>
+        <w:t>Beschreibung</w:t>
+      </w:r>
+      <w:bookmarkEnd w:id="7"/>
+    </w:p>
+    <w:p>
+      <w:pPr>
+        <w:pStyle w:val="TBStandardtext"/>
+      </w:pPr>
+      <w:r>
+        <w:t xml:space="preserve">Der Spieler soll sich Registrieren können. Hierbei gibt der Spieler einen Namen und ein PW ein, welches mittels URL versendet wird. Es muss nun geprüft werden, ob der Name schon vorhanden ist. Falls der Name vorhanden ist, so muss dies dem Spiel gemeldet werden, falls der Spieler nicht vorhanden ist, so wird in einer Datenbank der Spieler, samt PW angelegt. Wenn </w:t>
+      </w:r>
+      <w:r>
+        <w:t>beim Anlegen ein Fehler auftritt, so muss dies dem Spieler mitgeteilt werden. Genauso muss der Spieler wissen, dass das Anlegen erfolgreich war. All die Meldungen müssen als URL dem Spiel übergeben werden.</w:t>
+      </w:r>
+      <w:r>
+        <w:t xml:space="preserve"> </w:t>
+      </w:r>
+    </w:p>
+    <w:p>
+      <w:pPr>
+        <w:pStyle w:val="TBSubsubberschrift"/>
+      </w:pPr>
+      <w:bookmarkStart w:id="8" w:name="_Toc435438978"/>
+      <w:r>
+        <w:t>Wechselwirkung</w:t>
       </w:r>
       <w:bookmarkEnd w:id="8"/>
-    </w:p>
-    <w:p>
-      <w:pPr>
-        <w:pStyle w:val="TBStandardtext"/>
-      </w:pPr>
-      <w:r>
-        <w:t xml:space="preserve">Der Spieler soll sich Registrieren können. Hierbei gibt der Spieler einen Namen und ein PW ein, welches mittels URL versendet wird. Es muss nun geprüft werden, ob der Name schon vorhanden ist. Falls der Name vorhanden ist, so muss dies dem Spiel gemeldet werden, falls der Spieler nicht vorhanden ist, so wird in einer Datenbank der Spieler, samt PW angelegt. Wenn </w:t>
-      </w:r>
-      <w:r>
-        <w:t>beim Anlegen ein Fehler auftritt, so muss dies dem Spieler mitgeteilt werden. Genauso muss der Spieler wissen, dass das Anlegen erfolgreich war. All die Meldungen müssen als URL dem Spiel übergeben werden.</w:t>
-      </w:r>
-      <w:r>
-        <w:t xml:space="preserve"> </w:t>
-      </w:r>
-    </w:p>
-    <w:p>
-      <w:pPr>
-        <w:pStyle w:val="TBSubsubberschrift"/>
-      </w:pPr>
-      <w:bookmarkStart w:id="9" w:name="_Toc435173411"/>
-      <w:r>
-        <w:t>2</w:t>
-      </w:r>
-      <w:r>
-        <w:t xml:space="preserve">.1.2 </w:t>
-      </w:r>
-      <w:r>
-        <w:t>Wechselwirkung</w:t>
-      </w:r>
-      <w:bookmarkEnd w:id="9"/>
     </w:p>
     <w:p>
       <w:pPr>
@@ -3293,43 +3146,40 @@
       <w:pPr>
         <w:pStyle w:val="TBSubsubberschrift"/>
       </w:pPr>
-      <w:bookmarkStart w:id="10" w:name="_Toc435173412"/>
-      <w:r>
-        <w:t>2.1.3 Nicht funktionale Eigenschaften</w:t>
+      <w:bookmarkStart w:id="9" w:name="_Toc435438979"/>
+      <w:r>
+        <w:t>Nicht funktionale Eigenschaften</w:t>
+      </w:r>
+      <w:bookmarkEnd w:id="9"/>
+    </w:p>
+    <w:p>
+      <w:pPr>
+        <w:pStyle w:val="TBStandardtext"/>
+      </w:pPr>
+      <w:r>
+        <w:t xml:space="preserve">Die Registrierung läuft asynchron ab. Der Spieler macht erst seine Eingaben und sendet diese dann an den Server, der dann die Anfrage bearbeitet. Nach der Bearbeitung gibt der Server die Rückmeldung. </w:t>
+      </w:r>
+    </w:p>
+    <w:p>
+      <w:pPr>
+        <w:pStyle w:val="TBStandardtext"/>
+      </w:pPr>
+      <w:r>
+        <w:t>Die Verarbeitung sollte erweiterbar sein, sodass später mehrere Personen sich gl</w:t>
+      </w:r>
+      <w:r>
+        <w:t>eichzeitig registrieren können.</w:t>
+      </w:r>
+    </w:p>
+    <w:p>
+      <w:pPr>
+        <w:pStyle w:val="TBSubsubberschrift"/>
+      </w:pPr>
+      <w:bookmarkStart w:id="10" w:name="_Toc435438980"/>
+      <w:r>
+        <w:t>Risiken</w:t>
       </w:r>
       <w:bookmarkEnd w:id="10"/>
-    </w:p>
-    <w:p>
-      <w:pPr>
-        <w:pStyle w:val="TBStandardtext"/>
-      </w:pPr>
-      <w:r>
-        <w:t xml:space="preserve">Die Registrierung läuft asynchron ab. Der Spieler macht erst seine Eingaben und sendet diese dann an den Server, der dann die Anfrage bearbeitet. Nach der Bearbeitung gibt der Server die Rückmeldung. </w:t>
-      </w:r>
-    </w:p>
-    <w:p>
-      <w:pPr>
-        <w:pStyle w:val="TBStandardtext"/>
-      </w:pPr>
-      <w:r>
-        <w:t>Die Verarbeitung sollte erweiterbar sein, sodass später mehrere Personen sich gl</w:t>
-      </w:r>
-      <w:r>
-        <w:t>eichzeitig registrieren können.</w:t>
-      </w:r>
-    </w:p>
-    <w:p>
-      <w:pPr>
-        <w:pStyle w:val="TBSubsubberschrift"/>
-      </w:pPr>
-      <w:bookmarkStart w:id="11" w:name="_Toc435173413"/>
-      <w:r>
-        <w:t>2</w:t>
-      </w:r>
-      <w:r>
-        <w:t>.1.3 Risiken</w:t>
-      </w:r>
-      <w:bookmarkEnd w:id="11"/>
     </w:p>
     <w:p>
       <w:pPr>
@@ -3363,15 +3213,15 @@
       <w:pPr>
         <w:pStyle w:val="TBSubberschrift"/>
       </w:pPr>
-      <w:bookmarkStart w:id="12" w:name="_Toc435173414"/>
+      <w:bookmarkStart w:id="11" w:name="_Toc435438981"/>
       <w:r>
         <w:lastRenderedPageBreak/>
-        <w:t>2</w:t>
-      </w:r>
-      <w:r>
-        <w:t>.2 Anforderung 2</w:t>
-      </w:r>
-      <w:bookmarkEnd w:id="12"/>
+        <w:t xml:space="preserve">Anforderung </w:t>
+      </w:r>
+      <w:r>
+        <w:t>Login</w:t>
+      </w:r>
+      <w:bookmarkEnd w:id="11"/>
     </w:p>
     <w:tbl>
       <w:tblPr>
@@ -3600,38 +3450,32 @@
       <w:pPr>
         <w:pStyle w:val="TBSubsubberschrift"/>
       </w:pPr>
-      <w:bookmarkStart w:id="13" w:name="_Toc435173415"/>
-      <w:r>
-        <w:t>2.</w:t>
-      </w:r>
-      <w:r>
-        <w:t>2.1 Beschreibung</w:t>
+      <w:bookmarkStart w:id="12" w:name="_Toc435438982"/>
+      <w:r>
+        <w:t>Beschreibung</w:t>
+      </w:r>
+      <w:bookmarkEnd w:id="12"/>
+    </w:p>
+    <w:p>
+      <w:pPr>
+        <w:pStyle w:val="TBStandardtext"/>
+      </w:pPr>
+      <w:r>
+        <w:t>Ein Spieler soll die Möglichkeit haben sich einloggen zu können. Hierbei gibt der Spieler seinen Namen und PW ein. Die Eingaben werden mittels md5 verschlüsselt und dann dem Server übergeben. Dort werd</w:t>
+      </w:r>
+      <w:r>
+        <w:t>en die Eingaben geprüft. Sollten die Eingaben korrekt sein, so gibt es eine positive Rückmeldung. Sollte die Eingabe falsch sein oder ein Fehler auftreten, dann gibt es eine negative Rückmeldung. Die Kommunikation läuft wieder über die URL und soll mittels PHP und SQL verarbeitet werden.</w:t>
+      </w:r>
+    </w:p>
+    <w:p>
+      <w:pPr>
+        <w:pStyle w:val="TBSubsubberschrift"/>
+      </w:pPr>
+      <w:bookmarkStart w:id="13" w:name="_Toc435438983"/>
+      <w:r>
+        <w:t>Wechselwirkung</w:t>
       </w:r>
       <w:bookmarkEnd w:id="13"/>
-    </w:p>
-    <w:p>
-      <w:pPr>
-        <w:pStyle w:val="TBStandardtext"/>
-      </w:pPr>
-      <w:r>
-        <w:t>Ein Spieler soll die Möglichkeit haben sich einloggen zu können. Hierbei gibt der Spieler seinen Namen und PW ein. Die Eingaben werden mittels md5 verschlüsselt und dann dem Server übergeben. Dort werd</w:t>
-      </w:r>
-      <w:r>
-        <w:t>en die Eingaben geprüft. Sollten die Eingaben korrekt sein, so gibt es eine positive Rückmeldung. Sollte die Eingabe falsch sein oder ein Fehler auftreten, dann gibt es eine negative Rückmeldung. Die Kommunikation läuft wieder über die URL und soll mittels PHP und SQL verarbeitet werden.</w:t>
-      </w:r>
-    </w:p>
-    <w:p>
-      <w:pPr>
-        <w:pStyle w:val="TBSubsubberschrift"/>
-      </w:pPr>
-      <w:bookmarkStart w:id="14" w:name="_Toc435173416"/>
-      <w:r>
-        <w:t>2</w:t>
-      </w:r>
-      <w:r>
-        <w:t>.2.2 Wechselwirkung</w:t>
-      </w:r>
-      <w:bookmarkEnd w:id="14"/>
     </w:p>
     <w:p>
       <w:pPr>
@@ -3693,40 +3537,37 @@
       <w:pPr>
         <w:pStyle w:val="TBSubsubberschrift"/>
       </w:pPr>
-      <w:bookmarkStart w:id="15" w:name="_Toc435173417"/>
-      <w:r>
-        <w:t>2.1.3 Nicht funktionale Eigenschaften</w:t>
+      <w:bookmarkStart w:id="14" w:name="_Toc435438984"/>
+      <w:r>
+        <w:t>Nicht funktionale Eigenschaften</w:t>
+      </w:r>
+      <w:bookmarkEnd w:id="14"/>
+    </w:p>
+    <w:p>
+      <w:pPr>
+        <w:pStyle w:val="TBStandardtext"/>
+      </w:pPr>
+      <w:r>
+        <w:t xml:space="preserve">Der Login läuft asynchron ab. Der Spieler macht erst seine Eingaben und sendet diese dann an den Server, der dann die Anfrage bearbeitet. Nach der Bearbeitung gibt der Server die Rückmeldung. </w:t>
+      </w:r>
+    </w:p>
+    <w:p>
+      <w:pPr>
+        <w:pStyle w:val="TBStandardtext"/>
+      </w:pPr>
+      <w:r>
+        <w:t>Der Login sollte erweiterbar sein, sodass später mehrere Personen sich gleichzeitig registrieren können.</w:t>
+      </w:r>
+    </w:p>
+    <w:p>
+      <w:pPr>
+        <w:pStyle w:val="TBSubsubberschrift"/>
+      </w:pPr>
+      <w:bookmarkStart w:id="15" w:name="_Toc435438985"/>
+      <w:r>
+        <w:t>Risiken</w:t>
       </w:r>
       <w:bookmarkEnd w:id="15"/>
-    </w:p>
-    <w:p>
-      <w:pPr>
-        <w:pStyle w:val="TBStandardtext"/>
-      </w:pPr>
-      <w:r>
-        <w:t xml:space="preserve">Der Login läuft asynchron ab. Der Spieler macht erst seine Eingaben und sendet diese dann an den Server, der dann die Anfrage bearbeitet. Nach der Bearbeitung gibt der Server die Rückmeldung. </w:t>
-      </w:r>
-    </w:p>
-    <w:p>
-      <w:pPr>
-        <w:pStyle w:val="TBStandardtext"/>
-      </w:pPr>
-      <w:r>
-        <w:t>Der Login sollte erweiterbar sein, sodass später mehrere Personen sich gleichzeitig registrieren können.</w:t>
-      </w:r>
-    </w:p>
-    <w:p>
-      <w:pPr>
-        <w:pStyle w:val="TBSubsubberschrift"/>
-      </w:pPr>
-      <w:bookmarkStart w:id="16" w:name="_Toc435173418"/>
-      <w:r>
-        <w:t>2</w:t>
-      </w:r>
-      <w:r>
-        <w:t>.2.3 Risiken</w:t>
-      </w:r>
-      <w:bookmarkEnd w:id="16"/>
     </w:p>
     <w:p>
       <w:pPr>
@@ -3760,12 +3601,15 @@
       <w:pPr>
         <w:pStyle w:val="TBSubberschrift"/>
       </w:pPr>
-      <w:bookmarkStart w:id="17" w:name="_Toc435173419"/>
+      <w:bookmarkStart w:id="16" w:name="_Toc435438986"/>
       <w:r>
         <w:lastRenderedPageBreak/>
-        <w:t>2.3 Anforderung 3</w:t>
-      </w:r>
-      <w:bookmarkEnd w:id="17"/>
+        <w:t xml:space="preserve">Anforderung </w:t>
+      </w:r>
+      <w:r>
+        <w:t>Datenbank</w:t>
+      </w:r>
+      <w:bookmarkEnd w:id="16"/>
     </w:p>
     <w:tbl>
       <w:tblPr>
@@ -3984,102 +3828,105 @@
     </w:tbl>
     <w:p>
       <w:pPr>
+        <w:pStyle w:val="TBStandardtext"/>
+      </w:pPr>
+    </w:p>
+    <w:p>
+      <w:pPr>
+        <w:pStyle w:val="TBSubsubberschrift"/>
+      </w:pPr>
+      <w:bookmarkStart w:id="17" w:name="_Toc435438987"/>
+      <w:r>
+        <w:t>Beschreibung</w:t>
+      </w:r>
+      <w:bookmarkEnd w:id="17"/>
+    </w:p>
+    <w:p>
+      <w:pPr>
+        <w:pStyle w:val="TBStandardtext"/>
+      </w:pPr>
+      <w:r>
+        <w:t xml:space="preserve">Die Anforderung ist eher eine nicht funktionelle Anforderung. Zum persistenten Speichern der Daten soll eine Datenbank mit SQL verwendet werden. Die Datenbank alleine reicht jedoch nicht. Zur Datenbank gehört auch die Dokumentation der Datenbank, wie das ER Modell oder die Analyse, ob die Datenbank in der 3. NF ist. des Weiteren soll die Datenbank erweiterbar sein. Bisher wird die Datenbank nur zum Speichern von Namen und PW benötigt. Es soll aber weiterhin möglich sein, für einen Spieler mehrere Textdateien zu speichern. Die Vorstellung hierzu ist, dass nicht die Textdatei an sich, sondern der Speicherort </w:t>
+      </w:r>
+      <w:r>
+        <w:t>der Textdatei gespeichert wird</w:t>
+      </w:r>
+      <w:r>
+        <w:t>.</w:t>
+      </w:r>
+      <w:r>
+        <w:t xml:space="preserve"> </w:t>
+      </w:r>
+    </w:p>
+    <w:p>
+      <w:pPr>
+        <w:pStyle w:val="TBSubsubberschrift"/>
+      </w:pPr>
+      <w:bookmarkStart w:id="18" w:name="_Toc435438988"/>
+      <w:r>
+        <w:t>Wechselwirkung</w:t>
+      </w:r>
+      <w:bookmarkEnd w:id="18"/>
+    </w:p>
+    <w:p>
+      <w:pPr>
+        <w:pStyle w:val="TBStandardtext"/>
+      </w:pPr>
+      <w:r>
+        <w:t>&lt;TODO&gt;</w:t>
+      </w:r>
+    </w:p>
+    <w:p>
+      <w:pPr>
+        <w:pStyle w:val="TBSubsubberschrift"/>
+      </w:pPr>
+      <w:bookmarkStart w:id="19" w:name="_Toc435438989"/>
+      <w:r>
+        <w:t>N</w:t>
+      </w:r>
+      <w:r>
+        <w:t>icht funktionale Eigenschaften</w:t>
+      </w:r>
+      <w:bookmarkEnd w:id="19"/>
+    </w:p>
+    <w:p>
+      <w:pPr>
+        <w:pStyle w:val="TBStandardtext"/>
+      </w:pPr>
+      <w:r>
+        <w:t>Die Datenbank muss in 3.NF vorliegen.</w:t>
+      </w:r>
+    </w:p>
+    <w:p>
+      <w:pPr>
+        <w:pStyle w:val="TBSubsubberschrift"/>
+      </w:pPr>
+      <w:bookmarkStart w:id="20" w:name="_Toc435438990"/>
+      <w:r>
+        <w:t>Risiken</w:t>
+      </w:r>
+      <w:bookmarkEnd w:id="20"/>
+    </w:p>
+    <w:p>
+      <w:pPr>
+        <w:pStyle w:val="TBStandardtext"/>
+      </w:pPr>
+      <w:r>
+        <w:t>&lt;TODO falls vorhanden&gt;</w:t>
+      </w:r>
+    </w:p>
+    <w:p>
+      <w:pPr>
         <w:pStyle w:val="TBSubberschrift"/>
       </w:pPr>
-    </w:p>
-    <w:p>
-      <w:pPr>
-        <w:pStyle w:val="TBSubsubberschrift"/>
-      </w:pPr>
-      <w:bookmarkStart w:id="18" w:name="_Toc435173420"/>
-      <w:r>
-        <w:t>2.3.1 Beschreibung</w:t>
-      </w:r>
-      <w:bookmarkEnd w:id="18"/>
-    </w:p>
-    <w:p>
-      <w:pPr>
-        <w:pStyle w:val="TBStandardtext"/>
-      </w:pPr>
-      <w:r>
-        <w:t xml:space="preserve">Die Anforderung ist eher eine nicht funktionelle Anforderung. Zum persistenten Speichern der Daten soll eine Datenbank mit SQL verwendet werden. Die Datenbank alleine reicht jedoch nicht. Zur Datenbank gehört auch die Dokumentation der Datenbank, wie das ER Modell oder die Analyse, ob die Datenbank in der 3. NF ist. des Weiteren soll die Datenbank erweiterbar sein. Bisher wird die Datenbank nur zum Speichern von Namen und PW benötigt. Es soll aber weiterhin möglich sein, für einen Spieler mehrere Textdateien zu speichern. Die Vorstellung hierzu ist, dass nicht die Textdatei an sich, sondern der Speicherort </w:t>
-      </w:r>
-      <w:r>
-        <w:t>der Textdatei gespeichert wird</w:t>
-      </w:r>
-      <w:r>
-        <w:t>.</w:t>
-      </w:r>
-      <w:r>
-        <w:t xml:space="preserve"> </w:t>
-      </w:r>
-    </w:p>
-    <w:p>
-      <w:pPr>
-        <w:pStyle w:val="TBSubsubberschrift"/>
-      </w:pPr>
-      <w:bookmarkStart w:id="19" w:name="_Toc435173421"/>
-      <w:r>
-        <w:t xml:space="preserve">2.3.2 </w:t>
-      </w:r>
-      <w:r>
-        <w:t>Wechselwirkung</w:t>
-      </w:r>
-      <w:bookmarkEnd w:id="19"/>
-    </w:p>
-    <w:p>
-      <w:pPr>
-        <w:pStyle w:val="TBStandardtext"/>
-      </w:pPr>
-      <w:r>
-        <w:t>&lt;TODO&gt;</w:t>
-      </w:r>
-    </w:p>
-    <w:p>
-      <w:pPr>
-        <w:pStyle w:val="TBSubsubberschrift"/>
-      </w:pPr>
-      <w:bookmarkStart w:id="20" w:name="_Toc435173422"/>
-      <w:r>
-        <w:t>2.3.3 nicht funktionale Eigenschaften</w:t>
-      </w:r>
-      <w:bookmarkEnd w:id="20"/>
-    </w:p>
-    <w:p>
-      <w:pPr>
-        <w:pStyle w:val="TBStandardtext"/>
-      </w:pPr>
-      <w:r>
-        <w:t>Die Datenbank muss in 3.NF vorliegen.</w:t>
-      </w:r>
-    </w:p>
-    <w:p>
-      <w:pPr>
-        <w:pStyle w:val="TBSubsubberschrift"/>
-      </w:pPr>
-      <w:bookmarkStart w:id="21" w:name="_Toc435173423"/>
-      <w:r>
-        <w:t>2.3.4 Risiken</w:t>
+      <w:bookmarkStart w:id="21" w:name="_Toc435438991"/>
+      <w:r>
+        <w:t xml:space="preserve">Anforderung </w:t>
+      </w:r>
+      <w:r>
+        <w:t>Server</w:t>
       </w:r>
       <w:bookmarkEnd w:id="21"/>
-    </w:p>
-    <w:p>
-      <w:pPr>
-        <w:pStyle w:val="TBStandardtext"/>
-      </w:pPr>
-      <w:r>
-        <w:t>&lt;TODO falls vorhanden&gt;</w:t>
-      </w:r>
-    </w:p>
-    <w:p>
-      <w:pPr>
-        <w:pStyle w:val="TBSubberschrift"/>
-      </w:pPr>
-      <w:bookmarkStart w:id="22" w:name="_Toc435173424"/>
-      <w:r>
-        <w:t>2.4 Anforderung 4</w:t>
-      </w:r>
-      <w:bookmarkEnd w:id="22"/>
     </w:p>
     <w:tbl>
       <w:tblPr>
@@ -4305,9 +4152,27 @@
       <w:pPr>
         <w:pStyle w:val="TBSubsubberschrift"/>
       </w:pPr>
-      <w:bookmarkStart w:id="23" w:name="_Toc435173425"/>
-      <w:r>
-        <w:t>2.4.1 Beschreibung</w:t>
+      <w:bookmarkStart w:id="22" w:name="_Toc435438992"/>
+      <w:r>
+        <w:t>Beschreibung</w:t>
+      </w:r>
+      <w:bookmarkEnd w:id="22"/>
+    </w:p>
+    <w:p>
+      <w:pPr>
+        <w:pStyle w:val="TBStandardtext"/>
+      </w:pPr>
+      <w:r>
+        <w:t>Damit PHP und SQL genutzt werden können, wird ein Server benötigt. Hier muss mindestens ein Server simuliert werden. Die Simulation kann nebenläufig auf dem gleichen Rechner laufen, wie das Spielprogramm. Alle Funktionen (bis auf der multiple Zugriff) sollten auf dem simulierten Server funktionieren. Die URL sind dann keine Internet URL, sondern lokale URL. Der Server kann auch ein richtiger Server Zeit. Die Entscheidung obliegt dem Team2.</w:t>
+      </w:r>
+    </w:p>
+    <w:p>
+      <w:pPr>
+        <w:pStyle w:val="TBSubsubberschrift"/>
+      </w:pPr>
+      <w:bookmarkStart w:id="23" w:name="_Toc435438993"/>
+      <w:r>
+        <w:t>Wechselwirkung</w:t>
       </w:r>
       <w:bookmarkEnd w:id="23"/>
     </w:p>
@@ -4316,16 +4181,19 @@
         <w:pStyle w:val="TBStandardtext"/>
       </w:pPr>
       <w:r>
-        <w:t>Damit PHP und SQL genutzt werden können, wird ein Server benötigt. Hier muss mindestens ein Server simuliert werden. Die Simulation kann nebenläufig auf dem gleichen Rechner laufen, wie das Spielprogramm. Alle Funktionen (bis auf der multiple Zugriff) sollten auf dem simulierten Server funktionieren. Die URL sind dann keine Internet URL, sondern lokale URL. Der Server kann auch ein richtiger Server Zeit. Die Entscheidung obliegt dem Team2.</w:t>
+        <w:t>&lt;TODO falls vorhanden&gt;</w:t>
       </w:r>
     </w:p>
     <w:p>
       <w:pPr>
         <w:pStyle w:val="TBSubsubberschrift"/>
       </w:pPr>
-      <w:bookmarkStart w:id="24" w:name="_Toc435173426"/>
-      <w:r>
-        <w:t>2.4.2 Wechselwirkung</w:t>
+      <w:bookmarkStart w:id="24" w:name="_Toc435438994"/>
+      <w:r>
+        <w:t>N</w:t>
+      </w:r>
+      <w:r>
+        <w:t>icht funktionale Eigenschaften</w:t>
       </w:r>
       <w:bookmarkEnd w:id="24"/>
     </w:p>
@@ -4334,55 +4202,40 @@
         <w:pStyle w:val="TBStandardtext"/>
       </w:pPr>
       <w:r>
+        <w:t>Der Zugriff auf den Server muss minimal sein.</w:t>
+      </w:r>
+    </w:p>
+    <w:p>
+      <w:pPr>
+        <w:pStyle w:val="TBSubsubberschrift"/>
+      </w:pPr>
+      <w:bookmarkStart w:id="25" w:name="_Toc435438995"/>
+      <w:r>
+        <w:t>Risiken</w:t>
+      </w:r>
+      <w:bookmarkEnd w:id="25"/>
+    </w:p>
+    <w:p>
+      <w:pPr>
+        <w:pStyle w:val="TBStandardtext"/>
+      </w:pPr>
+      <w:r>
         <w:t>&lt;TODO falls vorhanden&gt;</w:t>
       </w:r>
     </w:p>
     <w:p>
       <w:pPr>
-        <w:pStyle w:val="TBSubsubberschrift"/>
-      </w:pPr>
-      <w:bookmarkStart w:id="25" w:name="_Toc435173427"/>
-      <w:r>
-        <w:t>2.4.3 nicht funktionale Eigenschaften</w:t>
-      </w:r>
-      <w:bookmarkEnd w:id="25"/>
-    </w:p>
-    <w:p>
-      <w:pPr>
-        <w:pStyle w:val="TBStandardtext"/>
-      </w:pPr>
-      <w:r>
-        <w:t>Der Zugriff auf den Server muss minimal sein.</w:t>
-      </w:r>
-    </w:p>
-    <w:p>
-      <w:pPr>
-        <w:pStyle w:val="TBSubsubberschrift"/>
-      </w:pPr>
-      <w:bookmarkStart w:id="26" w:name="_Toc435173428"/>
-      <w:r>
-        <w:t>2.4.4 Risiken</w:t>
+        <w:pStyle w:val="TBSubberschrift"/>
+      </w:pPr>
+      <w:bookmarkStart w:id="26" w:name="_Toc435438996"/>
+      <w:r>
+        <w:lastRenderedPageBreak/>
+        <w:t xml:space="preserve">Anforderung </w:t>
+      </w:r>
+      <w:r>
+        <w:t>Datensicherheit</w:t>
       </w:r>
       <w:bookmarkEnd w:id="26"/>
-    </w:p>
-    <w:p>
-      <w:pPr>
-        <w:pStyle w:val="TBStandardtext"/>
-      </w:pPr>
-      <w:r>
-        <w:t>&lt;TODO falls vorhanden&gt;</w:t>
-      </w:r>
-    </w:p>
-    <w:p>
-      <w:pPr>
-        <w:pStyle w:val="TBSubberschrift"/>
-      </w:pPr>
-      <w:bookmarkStart w:id="27" w:name="_Toc435173429"/>
-      <w:r>
-        <w:lastRenderedPageBreak/>
-        <w:t>2.5 Anforderung 5</w:t>
-      </w:r>
-      <w:bookmarkEnd w:id="27"/>
     </w:p>
     <w:tbl>
       <w:tblPr>
@@ -4601,16 +4454,34 @@
     </w:tbl>
     <w:p>
       <w:pPr>
-        <w:pStyle w:val="TBSubberschrift"/>
+        <w:pStyle w:val="TBStandardtext"/>
       </w:pPr>
     </w:p>
     <w:p>
       <w:pPr>
         <w:pStyle w:val="TBSubsubberschrift"/>
       </w:pPr>
-      <w:bookmarkStart w:id="28" w:name="_Toc435173430"/>
-      <w:r>
-        <w:t>2.5.1 Beschreibung</w:t>
+      <w:bookmarkStart w:id="27" w:name="_Toc435438997"/>
+      <w:r>
+        <w:t>Beschreibung</w:t>
+      </w:r>
+      <w:bookmarkEnd w:id="27"/>
+    </w:p>
+    <w:p>
+      <w:pPr>
+        <w:pStyle w:val="TBStandardtext"/>
+      </w:pPr>
+      <w:r>
+        <w:t>Im Rahmen der hier definierten Anforderungen, soll sich über die Datensicherheit Gedanken gemacht werden. Gerade für eine Onlineanbindung mit Registrierung und Login müssen die Personenbezogenen Daten geschützt werden. Dies gilt zum einen für den Verbindungsaufbau und Übertragung der Daten, als auch das Speichern der Daten in der Datenbank. Das Team soll analysieren, gegen welche Angriffe man sich wehren muss. Im Rahmen dieser Anforderungen können auch Lösungsstrategien entworfen und implementiert werden.</w:t>
+      </w:r>
+    </w:p>
+    <w:p>
+      <w:pPr>
+        <w:pStyle w:val="TBSubsubberschrift"/>
+      </w:pPr>
+      <w:bookmarkStart w:id="28" w:name="_Toc435438998"/>
+      <w:r>
+        <w:t>Wechselwirkung</w:t>
       </w:r>
       <w:bookmarkEnd w:id="28"/>
     </w:p>
@@ -4619,16 +4490,16 @@
         <w:pStyle w:val="TBStandardtext"/>
       </w:pPr>
       <w:r>
-        <w:t>Im Rahmen der hier definierten Anforderungen, soll sich über die Datensicherheit Gedanken gemacht werden. Gerade für eine Onlineanbindung mit Registrierung und Login müssen die Personenbezogenen Daten geschützt werden. Dies gilt zum einen für den Verbindungsaufbau und Übertragung der Daten, als auch das Speichern der Daten in der Datenbank. Das Team soll analysieren, gegen welche Angriffe man sich wehren muss. Im Rahmen dieser Anforderungen können auch Lösungsstrategien entworfen und implementiert werden.</w:t>
+        <w:t>Für die Übertragung des PW beim Login soll md5 verwendet werden. Hier kann die Funktionsweise dieses Verfahren analysiert und auf die Sicherheit eingegangen werden</w:t>
       </w:r>
     </w:p>
     <w:p>
       <w:pPr>
         <w:pStyle w:val="TBSubsubberschrift"/>
       </w:pPr>
-      <w:bookmarkStart w:id="29" w:name="_Toc435173431"/>
-      <w:r>
-        <w:t>2.5.2 Wechselwirkung</w:t>
+      <w:bookmarkStart w:id="29" w:name="_Toc435438999"/>
+      <w:r>
+        <w:t>Risiken</w:t>
       </w:r>
       <w:bookmarkEnd w:id="29"/>
     </w:p>
@@ -4637,28 +4508,8 @@
         <w:pStyle w:val="TBStandardtext"/>
       </w:pPr>
       <w:r>
-        <w:t>Für die Übertragung des PW beim Login soll md5 verwendet werden. Hier kann die Funktionsweise dieses Verfahren analysiert und auf die Sicherheit eingegangen werden</w:t>
-      </w:r>
-    </w:p>
-    <w:p>
-      <w:pPr>
-        <w:pStyle w:val="TBSubsubberschrift"/>
-      </w:pPr>
-      <w:bookmarkStart w:id="30" w:name="_Toc435173432"/>
-      <w:r>
-        <w:t>2.5.3 Risiken</w:t>
-      </w:r>
-      <w:bookmarkEnd w:id="30"/>
-    </w:p>
-    <w:p>
-      <w:pPr>
-        <w:pStyle w:val="TBStandardtext"/>
-      </w:pPr>
-      <w:r>
         <w:t>&lt;TODO falls vorhanden&gt;</w:t>
       </w:r>
-      <w:bookmarkStart w:id="31" w:name="_GoBack"/>
-      <w:bookmarkEnd w:id="31"/>
     </w:p>
     <w:sectPr>
       <w:headerReference w:type="default" r:id="rId8"/>
@@ -5127,11 +4978,139 @@
       </w:pPr>
     </w:lvl>
   </w:abstractNum>
+  <w:abstractNum w:abstractNumId="2" w15:restartNumberingAfterBreak="0">
+    <w:nsid w:val="6E6B406E"/>
+    <w:multiLevelType w:val="multilevel"/>
+    <w:tmpl w:val="F3489E42"/>
+    <w:lvl w:ilvl="0">
+      <w:start w:val="1"/>
+      <w:numFmt w:val="decimal"/>
+      <w:pStyle w:val="berschrift1"/>
+      <w:suff w:val="space"/>
+      <w:lvlText w:val="%1"/>
+      <w:lvlJc w:val="left"/>
+      <w:pPr>
+        <w:ind w:left="432" w:hanging="432"/>
+      </w:pPr>
+      <w:rPr>
+        <w:rFonts w:hint="default"/>
+      </w:rPr>
+    </w:lvl>
+    <w:lvl w:ilvl="1">
+      <w:start w:val="1"/>
+      <w:numFmt w:val="decimal"/>
+      <w:pStyle w:val="berschrift2"/>
+      <w:suff w:val="space"/>
+      <w:lvlText w:val="%1.%2"/>
+      <w:lvlJc w:val="left"/>
+      <w:pPr>
+        <w:ind w:left="576" w:hanging="576"/>
+      </w:pPr>
+      <w:rPr>
+        <w:rFonts w:hint="default"/>
+      </w:rPr>
+    </w:lvl>
+    <w:lvl w:ilvl="2">
+      <w:start w:val="1"/>
+      <w:numFmt w:val="decimal"/>
+      <w:pStyle w:val="berschrift3"/>
+      <w:suff w:val="space"/>
+      <w:lvlText w:val="%1.%2.%3"/>
+      <w:lvlJc w:val="left"/>
+      <w:pPr>
+        <w:ind w:left="720" w:hanging="720"/>
+      </w:pPr>
+      <w:rPr>
+        <w:rFonts w:hint="default"/>
+      </w:rPr>
+    </w:lvl>
+    <w:lvl w:ilvl="3">
+      <w:start w:val="1"/>
+      <w:numFmt w:val="decimal"/>
+      <w:pStyle w:val="berschrift4"/>
+      <w:lvlText w:val="%1.%2.%3.%4"/>
+      <w:lvlJc w:val="left"/>
+      <w:pPr>
+        <w:ind w:left="864" w:hanging="864"/>
+      </w:pPr>
+      <w:rPr>
+        <w:rFonts w:hint="default"/>
+      </w:rPr>
+    </w:lvl>
+    <w:lvl w:ilvl="4">
+      <w:start w:val="1"/>
+      <w:numFmt w:val="decimal"/>
+      <w:pStyle w:val="berschrift5"/>
+      <w:lvlText w:val="%1.%2.%3.%4.%5"/>
+      <w:lvlJc w:val="left"/>
+      <w:pPr>
+        <w:ind w:left="1008" w:hanging="1008"/>
+      </w:pPr>
+      <w:rPr>
+        <w:rFonts w:hint="default"/>
+      </w:rPr>
+    </w:lvl>
+    <w:lvl w:ilvl="5">
+      <w:start w:val="1"/>
+      <w:numFmt w:val="decimal"/>
+      <w:pStyle w:val="berschrift6"/>
+      <w:lvlText w:val="%1.%2.%3.%4.%5.%6"/>
+      <w:lvlJc w:val="left"/>
+      <w:pPr>
+        <w:ind w:left="1152" w:hanging="1152"/>
+      </w:pPr>
+      <w:rPr>
+        <w:rFonts w:hint="default"/>
+      </w:rPr>
+    </w:lvl>
+    <w:lvl w:ilvl="6">
+      <w:start w:val="1"/>
+      <w:numFmt w:val="decimal"/>
+      <w:pStyle w:val="berschrift7"/>
+      <w:lvlText w:val="%1.%2.%3.%4.%5.%6.%7"/>
+      <w:lvlJc w:val="left"/>
+      <w:pPr>
+        <w:ind w:left="1296" w:hanging="1296"/>
+      </w:pPr>
+      <w:rPr>
+        <w:rFonts w:hint="default"/>
+      </w:rPr>
+    </w:lvl>
+    <w:lvl w:ilvl="7">
+      <w:start w:val="1"/>
+      <w:numFmt w:val="decimal"/>
+      <w:pStyle w:val="berschrift8"/>
+      <w:lvlText w:val="%1.%2.%3.%4.%5.%6.%7.%8"/>
+      <w:lvlJc w:val="left"/>
+      <w:pPr>
+        <w:ind w:left="1440" w:hanging="1440"/>
+      </w:pPr>
+      <w:rPr>
+        <w:rFonts w:hint="default"/>
+      </w:rPr>
+    </w:lvl>
+    <w:lvl w:ilvl="8">
+      <w:start w:val="1"/>
+      <w:numFmt w:val="decimal"/>
+      <w:pStyle w:val="berschrift9"/>
+      <w:lvlText w:val="%1.%2.%3.%4.%5.%6.%7.%8.%9"/>
+      <w:lvlJc w:val="left"/>
+      <w:pPr>
+        <w:ind w:left="1584" w:hanging="1584"/>
+      </w:pPr>
+      <w:rPr>
+        <w:rFonts w:hint="default"/>
+      </w:rPr>
+    </w:lvl>
+  </w:abstractNum>
   <w:num w:numId="1">
     <w:abstractNumId w:val="0"/>
   </w:num>
   <w:num w:numId="2">
     <w:abstractNumId w:val="1"/>
+  </w:num>
+  <w:num w:numId="3">
+    <w:abstractNumId w:val="2"/>
   </w:num>
 </w:numbering>
 </file>
@@ -5542,6 +5521,9 @@
     <w:pPr>
       <w:keepNext/>
       <w:keepLines/>
+      <w:numPr>
+        <w:numId w:val="3"/>
+      </w:numPr>
       <w:spacing w:before="240" w:after="0"/>
       <w:outlineLvl w:val="0"/>
     </w:pPr>
@@ -5565,6 +5547,10 @@
     <w:pPr>
       <w:keepNext/>
       <w:keepLines/>
+      <w:numPr>
+        <w:ilvl w:val="1"/>
+        <w:numId w:val="3"/>
+      </w:numPr>
       <w:spacing w:before="40" w:after="0"/>
       <w:outlineLvl w:val="1"/>
     </w:pPr>
@@ -5588,6 +5574,10 @@
     <w:pPr>
       <w:keepNext/>
       <w:keepLines/>
+      <w:numPr>
+        <w:ilvl w:val="2"/>
+        <w:numId w:val="3"/>
+      </w:numPr>
       <w:spacing w:before="40" w:after="0"/>
       <w:outlineLvl w:val="2"/>
     </w:pPr>
@@ -5596,6 +5586,166 @@
       <w:color w:val="1F4D78" w:themeColor="accent1" w:themeShade="7F"/>
       <w:sz w:val="24"/>
       <w:szCs w:val="24"/>
+    </w:rPr>
+  </w:style>
+  <w:style w:type="paragraph" w:styleId="berschrift4">
+    <w:name w:val="heading 4"/>
+    <w:basedOn w:val="Standard"/>
+    <w:next w:val="Standard"/>
+    <w:link w:val="berschrift4Zchn"/>
+    <w:uiPriority w:val="9"/>
+    <w:semiHidden/>
+    <w:unhideWhenUsed/>
+    <w:qFormat/>
+    <w:rsid w:val="00664C0E"/>
+    <w:pPr>
+      <w:keepNext/>
+      <w:keepLines/>
+      <w:numPr>
+        <w:ilvl w:val="3"/>
+        <w:numId w:val="3"/>
+      </w:numPr>
+      <w:spacing w:before="40" w:after="0"/>
+      <w:outlineLvl w:val="3"/>
+    </w:pPr>
+    <w:rPr>
+      <w:rFonts w:asciiTheme="majorHAnsi" w:eastAsiaTheme="majorEastAsia" w:hAnsiTheme="majorHAnsi" w:cstheme="majorBidi"/>
+      <w:i/>
+      <w:iCs/>
+      <w:color w:val="2E74B5" w:themeColor="accent1" w:themeShade="BF"/>
+    </w:rPr>
+  </w:style>
+  <w:style w:type="paragraph" w:styleId="berschrift5">
+    <w:name w:val="heading 5"/>
+    <w:basedOn w:val="Standard"/>
+    <w:next w:val="Standard"/>
+    <w:link w:val="berschrift5Zchn"/>
+    <w:uiPriority w:val="9"/>
+    <w:semiHidden/>
+    <w:unhideWhenUsed/>
+    <w:qFormat/>
+    <w:rsid w:val="00664C0E"/>
+    <w:pPr>
+      <w:keepNext/>
+      <w:keepLines/>
+      <w:numPr>
+        <w:ilvl w:val="4"/>
+        <w:numId w:val="3"/>
+      </w:numPr>
+      <w:spacing w:before="40" w:after="0"/>
+      <w:outlineLvl w:val="4"/>
+    </w:pPr>
+    <w:rPr>
+      <w:rFonts w:asciiTheme="majorHAnsi" w:eastAsiaTheme="majorEastAsia" w:hAnsiTheme="majorHAnsi" w:cstheme="majorBidi"/>
+      <w:color w:val="2E74B5" w:themeColor="accent1" w:themeShade="BF"/>
+    </w:rPr>
+  </w:style>
+  <w:style w:type="paragraph" w:styleId="berschrift6">
+    <w:name w:val="heading 6"/>
+    <w:basedOn w:val="Standard"/>
+    <w:next w:val="Standard"/>
+    <w:link w:val="berschrift6Zchn"/>
+    <w:uiPriority w:val="9"/>
+    <w:semiHidden/>
+    <w:unhideWhenUsed/>
+    <w:qFormat/>
+    <w:rsid w:val="00664C0E"/>
+    <w:pPr>
+      <w:keepNext/>
+      <w:keepLines/>
+      <w:numPr>
+        <w:ilvl w:val="5"/>
+        <w:numId w:val="3"/>
+      </w:numPr>
+      <w:spacing w:before="40" w:after="0"/>
+      <w:outlineLvl w:val="5"/>
+    </w:pPr>
+    <w:rPr>
+      <w:rFonts w:asciiTheme="majorHAnsi" w:eastAsiaTheme="majorEastAsia" w:hAnsiTheme="majorHAnsi" w:cstheme="majorBidi"/>
+      <w:color w:val="1F4D78" w:themeColor="accent1" w:themeShade="7F"/>
+    </w:rPr>
+  </w:style>
+  <w:style w:type="paragraph" w:styleId="berschrift7">
+    <w:name w:val="heading 7"/>
+    <w:basedOn w:val="Standard"/>
+    <w:next w:val="Standard"/>
+    <w:link w:val="berschrift7Zchn"/>
+    <w:uiPriority w:val="9"/>
+    <w:semiHidden/>
+    <w:unhideWhenUsed/>
+    <w:qFormat/>
+    <w:rsid w:val="00664C0E"/>
+    <w:pPr>
+      <w:keepNext/>
+      <w:keepLines/>
+      <w:numPr>
+        <w:ilvl w:val="6"/>
+        <w:numId w:val="3"/>
+      </w:numPr>
+      <w:spacing w:before="40" w:after="0"/>
+      <w:outlineLvl w:val="6"/>
+    </w:pPr>
+    <w:rPr>
+      <w:rFonts w:asciiTheme="majorHAnsi" w:eastAsiaTheme="majorEastAsia" w:hAnsiTheme="majorHAnsi" w:cstheme="majorBidi"/>
+      <w:i/>
+      <w:iCs/>
+      <w:color w:val="1F4D78" w:themeColor="accent1" w:themeShade="7F"/>
+    </w:rPr>
+  </w:style>
+  <w:style w:type="paragraph" w:styleId="berschrift8">
+    <w:name w:val="heading 8"/>
+    <w:basedOn w:val="Standard"/>
+    <w:next w:val="Standard"/>
+    <w:link w:val="berschrift8Zchn"/>
+    <w:uiPriority w:val="9"/>
+    <w:semiHidden/>
+    <w:unhideWhenUsed/>
+    <w:qFormat/>
+    <w:rsid w:val="00664C0E"/>
+    <w:pPr>
+      <w:keepNext/>
+      <w:keepLines/>
+      <w:numPr>
+        <w:ilvl w:val="7"/>
+        <w:numId w:val="3"/>
+      </w:numPr>
+      <w:spacing w:before="40" w:after="0"/>
+      <w:outlineLvl w:val="7"/>
+    </w:pPr>
+    <w:rPr>
+      <w:rFonts w:asciiTheme="majorHAnsi" w:eastAsiaTheme="majorEastAsia" w:hAnsiTheme="majorHAnsi" w:cstheme="majorBidi"/>
+      <w:color w:val="272727" w:themeColor="text1" w:themeTint="D8"/>
+      <w:sz w:val="21"/>
+      <w:szCs w:val="21"/>
+    </w:rPr>
+  </w:style>
+  <w:style w:type="paragraph" w:styleId="berschrift9">
+    <w:name w:val="heading 9"/>
+    <w:basedOn w:val="Standard"/>
+    <w:next w:val="Standard"/>
+    <w:link w:val="berschrift9Zchn"/>
+    <w:uiPriority w:val="9"/>
+    <w:semiHidden/>
+    <w:unhideWhenUsed/>
+    <w:qFormat/>
+    <w:rsid w:val="00664C0E"/>
+    <w:pPr>
+      <w:keepNext/>
+      <w:keepLines/>
+      <w:numPr>
+        <w:ilvl w:val="8"/>
+        <w:numId w:val="3"/>
+      </w:numPr>
+      <w:spacing w:before="40" w:after="0"/>
+      <w:outlineLvl w:val="8"/>
+    </w:pPr>
+    <w:rPr>
+      <w:rFonts w:asciiTheme="majorHAnsi" w:eastAsiaTheme="majorEastAsia" w:hAnsiTheme="majorHAnsi" w:cstheme="majorBidi"/>
+      <w:i/>
+      <w:iCs/>
+      <w:color w:val="272727" w:themeColor="text1" w:themeTint="D8"/>
+      <w:sz w:val="21"/>
+      <w:szCs w:val="21"/>
     </w:rPr>
   </w:style>
   <w:style w:type="character" w:default="1" w:styleId="Absatz-Standardschriftart">
@@ -5704,6 +5854,7 @@
   <w:style w:type="paragraph" w:customStyle="1" w:styleId="TBberschrift1">
     <w:name w:val="TB Überschrift 1"/>
     <w:basedOn w:val="berschrift1"/>
+    <w:next w:val="TBStandardtext"/>
     <w:qFormat/>
     <w:rsid w:val="00371EB3"/>
     <w:rPr>
@@ -5716,6 +5867,7 @@
   <w:style w:type="paragraph" w:customStyle="1" w:styleId="TBSubberschrift">
     <w:name w:val="TB Subüberschrift"/>
     <w:basedOn w:val="berschrift2"/>
+    <w:next w:val="TBStandardtext"/>
     <w:qFormat/>
     <w:rsid w:val="00371EB3"/>
     <w:rPr>
@@ -5728,6 +5880,7 @@
   <w:style w:type="paragraph" w:customStyle="1" w:styleId="TBSubsubberschrift">
     <w:name w:val="TB Subsubüberschrift"/>
     <w:basedOn w:val="berschrift3"/>
+    <w:next w:val="TBStandardtext"/>
     <w:qFormat/>
     <w:rsid w:val="00371EB3"/>
     <w:rPr>
@@ -5951,6 +6104,88 @@
     <w:rPr>
       <w:color w:val="0563C1" w:themeColor="hyperlink"/>
       <w:u w:val="single"/>
+    </w:rPr>
+  </w:style>
+  <w:style w:type="character" w:customStyle="1" w:styleId="berschrift4Zchn">
+    <w:name w:val="Überschrift 4 Zchn"/>
+    <w:basedOn w:val="Absatz-Standardschriftart"/>
+    <w:link w:val="berschrift4"/>
+    <w:uiPriority w:val="9"/>
+    <w:semiHidden/>
+    <w:rsid w:val="00664C0E"/>
+    <w:rPr>
+      <w:rFonts w:asciiTheme="majorHAnsi" w:eastAsiaTheme="majorEastAsia" w:hAnsiTheme="majorHAnsi" w:cstheme="majorBidi"/>
+      <w:i/>
+      <w:iCs/>
+      <w:color w:val="2E74B5" w:themeColor="accent1" w:themeShade="BF"/>
+    </w:rPr>
+  </w:style>
+  <w:style w:type="character" w:customStyle="1" w:styleId="berschrift5Zchn">
+    <w:name w:val="Überschrift 5 Zchn"/>
+    <w:basedOn w:val="Absatz-Standardschriftart"/>
+    <w:link w:val="berschrift5"/>
+    <w:uiPriority w:val="9"/>
+    <w:semiHidden/>
+    <w:rsid w:val="00664C0E"/>
+    <w:rPr>
+      <w:rFonts w:asciiTheme="majorHAnsi" w:eastAsiaTheme="majorEastAsia" w:hAnsiTheme="majorHAnsi" w:cstheme="majorBidi"/>
+      <w:color w:val="2E74B5" w:themeColor="accent1" w:themeShade="BF"/>
+    </w:rPr>
+  </w:style>
+  <w:style w:type="character" w:customStyle="1" w:styleId="berschrift6Zchn">
+    <w:name w:val="Überschrift 6 Zchn"/>
+    <w:basedOn w:val="Absatz-Standardschriftart"/>
+    <w:link w:val="berschrift6"/>
+    <w:uiPriority w:val="9"/>
+    <w:semiHidden/>
+    <w:rsid w:val="00664C0E"/>
+    <w:rPr>
+      <w:rFonts w:asciiTheme="majorHAnsi" w:eastAsiaTheme="majorEastAsia" w:hAnsiTheme="majorHAnsi" w:cstheme="majorBidi"/>
+      <w:color w:val="1F4D78" w:themeColor="accent1" w:themeShade="7F"/>
+    </w:rPr>
+  </w:style>
+  <w:style w:type="character" w:customStyle="1" w:styleId="berschrift7Zchn">
+    <w:name w:val="Überschrift 7 Zchn"/>
+    <w:basedOn w:val="Absatz-Standardschriftart"/>
+    <w:link w:val="berschrift7"/>
+    <w:uiPriority w:val="9"/>
+    <w:semiHidden/>
+    <w:rsid w:val="00664C0E"/>
+    <w:rPr>
+      <w:rFonts w:asciiTheme="majorHAnsi" w:eastAsiaTheme="majorEastAsia" w:hAnsiTheme="majorHAnsi" w:cstheme="majorBidi"/>
+      <w:i/>
+      <w:iCs/>
+      <w:color w:val="1F4D78" w:themeColor="accent1" w:themeShade="7F"/>
+    </w:rPr>
+  </w:style>
+  <w:style w:type="character" w:customStyle="1" w:styleId="berschrift8Zchn">
+    <w:name w:val="Überschrift 8 Zchn"/>
+    <w:basedOn w:val="Absatz-Standardschriftart"/>
+    <w:link w:val="berschrift8"/>
+    <w:uiPriority w:val="9"/>
+    <w:semiHidden/>
+    <w:rsid w:val="00664C0E"/>
+    <w:rPr>
+      <w:rFonts w:asciiTheme="majorHAnsi" w:eastAsiaTheme="majorEastAsia" w:hAnsiTheme="majorHAnsi" w:cstheme="majorBidi"/>
+      <w:color w:val="272727" w:themeColor="text1" w:themeTint="D8"/>
+      <w:sz w:val="21"/>
+      <w:szCs w:val="21"/>
+    </w:rPr>
+  </w:style>
+  <w:style w:type="character" w:customStyle="1" w:styleId="berschrift9Zchn">
+    <w:name w:val="Überschrift 9 Zchn"/>
+    <w:basedOn w:val="Absatz-Standardschriftart"/>
+    <w:link w:val="berschrift9"/>
+    <w:uiPriority w:val="9"/>
+    <w:semiHidden/>
+    <w:rsid w:val="00664C0E"/>
+    <w:rPr>
+      <w:rFonts w:asciiTheme="majorHAnsi" w:eastAsiaTheme="majorEastAsia" w:hAnsiTheme="majorHAnsi" w:cstheme="majorBidi"/>
+      <w:i/>
+      <w:iCs/>
+      <w:color w:val="272727" w:themeColor="text1" w:themeTint="D8"/>
+      <w:sz w:val="21"/>
+      <w:szCs w:val="21"/>
     </w:rPr>
   </w:style>
 </w:styles>
@@ -6222,7 +6457,7 @@
 </file>
 
 <file path=customXml/itemProps1.xml><?xml version="1.0" encoding="utf-8"?>
-<ds:datastoreItem xmlns:ds="http://schemas.openxmlformats.org/officeDocument/2006/customXml" ds:itemID="{E929FBE1-187E-4544-BD30-77F5CEA40EF5}">
+<ds:datastoreItem xmlns:ds="http://schemas.openxmlformats.org/officeDocument/2006/customXml" ds:itemID="{8D903BC5-4492-4457-A3F8-FF63D981AAC0}">
   <ds:schemaRefs>
     <ds:schemaRef ds:uri="http://schemas.openxmlformats.org/officeDocument/2006/bibliography"/>
   </ds:schemaRefs>

</xml_diff>